<commit_message>
lisätty ID ja päivä
</commit_message>
<xml_diff>
--- a/django_app_2.docx
+++ b/django_app_2.docx
@@ -5,6 +5,68 @@
     <w:p>
       <w:pPr>
         <w:rPr>
+          <w:b/>
+          <w:lang w:val="en-GB"/>
+        </w:rPr>
+      </w:pPr>
+      <w:r>
+        <w:rPr>
+          <w:b/>
+          <w:lang w:val="en-GB"/>
+        </w:rPr>
+        <w:t>ID=O2</w:t>
+      </w:r>
+      <w:r>
+        <w:rPr>
+          <w:b/>
+          <w:lang w:val="en-GB"/>
+        </w:rPr>
+        <w:tab/>
+        <w:t>https://docs.djangoproject.com/en/4.0/intro/tutorial02/</w:t>
+      </w:r>
+    </w:p>
+    <w:p>
+      <w:pPr>
+        <w:rPr>
+          <w:b/>
+          <w:lang w:val="en-GB"/>
+        </w:rPr>
+      </w:pPr>
+      <w:proofErr w:type="spellStart"/>
+      <w:proofErr w:type="gramStart"/>
+      <w:r>
+        <w:rPr>
+          <w:b/>
+          <w:lang w:val="en-GB"/>
+        </w:rPr>
+        <w:t>msa</w:t>
+      </w:r>
+      <w:proofErr w:type="spellEnd"/>
+      <w:proofErr w:type="gramEnd"/>
+      <w:r>
+        <w:rPr>
+          <w:b/>
+          <w:lang w:val="en-GB"/>
+        </w:rPr>
+        <w:t xml:space="preserve"> 1.7.2022 </w:t>
+      </w:r>
+    </w:p>
+    <w:p>
+      <w:pPr>
+        <w:rPr>
+          <w:lang w:val="en-GB"/>
+        </w:rPr>
+      </w:pPr>
+      <w:r>
+        <w:rPr>
+          <w:lang w:val="en-GB"/>
+        </w:rPr>
+        <w:t xml:space="preserve"> </w:t>
+      </w:r>
+    </w:p>
+    <w:p>
+      <w:pPr>
+        <w:rPr>
           <w:lang w:val="en-GB"/>
         </w:rPr>
       </w:pPr>
@@ -472,6 +534,7 @@
         <w:rPr>
           <w:lang w:val="en-GB"/>
         </w:rPr>
+        <w:lastRenderedPageBreak/>
         <w:t xml:space="preserve">        </w:t>
       </w:r>
       <w:proofErr w:type="spellStart"/>
@@ -555,18 +618,1009 @@
         <w:rPr>
           <w:lang w:val="en-GB"/>
         </w:rPr>
+        <w:t xml:space="preserve">                ('id', </w:t>
+      </w:r>
+      <w:proofErr w:type="spellStart"/>
+      <w:proofErr w:type="gramStart"/>
+      <w:r>
+        <w:rPr>
+          <w:lang w:val="en-GB"/>
+        </w:rPr>
+        <w:t>models.BigAutoField</w:t>
+      </w:r>
+      <w:proofErr w:type="spellEnd"/>
+      <w:r>
+        <w:rPr>
+          <w:lang w:val="en-GB"/>
+        </w:rPr>
+        <w:t>(</w:t>
+      </w:r>
+      <w:proofErr w:type="spellStart"/>
+      <w:proofErr w:type="gramEnd"/>
+      <w:r>
+        <w:rPr>
+          <w:lang w:val="en-GB"/>
+        </w:rPr>
+        <w:t>auto_created</w:t>
+      </w:r>
+      <w:proofErr w:type="spellEnd"/>
+      <w:r>
+        <w:rPr>
+          <w:lang w:val="en-GB"/>
+        </w:rPr>
+        <w:t xml:space="preserve">=True, </w:t>
+      </w:r>
+      <w:proofErr w:type="spellStart"/>
+      <w:r>
+        <w:rPr>
+          <w:lang w:val="en-GB"/>
+        </w:rPr>
+        <w:t>primary_key</w:t>
+      </w:r>
+      <w:proofErr w:type="spellEnd"/>
+      <w:r>
+        <w:rPr>
+          <w:lang w:val="en-GB"/>
+        </w:rPr>
+        <w:t xml:space="preserve">=True, serialize=False, </w:t>
+      </w:r>
+      <w:proofErr w:type="spellStart"/>
+      <w:r>
+        <w:rPr>
+          <w:lang w:val="en-GB"/>
+        </w:rPr>
+        <w:t>verbose_name</w:t>
+      </w:r>
+      <w:proofErr w:type="spellEnd"/>
+      <w:r>
+        <w:rPr>
+          <w:lang w:val="en-GB"/>
+        </w:rPr>
+        <w:t>='ID')),</w:t>
+      </w:r>
+    </w:p>
+    <w:p>
+      <w:pPr>
+        <w:rPr>
+          <w:lang w:val="en-GB"/>
+        </w:rPr>
+      </w:pPr>
+      <w:r>
+        <w:rPr>
+          <w:lang w:val="en-GB"/>
+        </w:rPr>
+        <w:t xml:space="preserve">                ('</w:t>
+      </w:r>
+      <w:proofErr w:type="spellStart"/>
+      <w:r>
+        <w:rPr>
+          <w:lang w:val="en-GB"/>
+        </w:rPr>
+        <w:t>question_text</w:t>
+      </w:r>
+      <w:proofErr w:type="spellEnd"/>
+      <w:r>
+        <w:rPr>
+          <w:lang w:val="en-GB"/>
+        </w:rPr>
+        <w:t xml:space="preserve">', </w:t>
+      </w:r>
+      <w:proofErr w:type="spellStart"/>
+      <w:proofErr w:type="gramStart"/>
+      <w:r>
+        <w:rPr>
+          <w:lang w:val="en-GB"/>
+        </w:rPr>
+        <w:t>models.CharField</w:t>
+      </w:r>
+      <w:proofErr w:type="spellEnd"/>
+      <w:r>
+        <w:rPr>
+          <w:lang w:val="en-GB"/>
+        </w:rPr>
+        <w:t>(</w:t>
+      </w:r>
+      <w:proofErr w:type="spellStart"/>
+      <w:proofErr w:type="gramEnd"/>
+      <w:r>
+        <w:rPr>
+          <w:lang w:val="en-GB"/>
+        </w:rPr>
+        <w:t>max_length</w:t>
+      </w:r>
+      <w:proofErr w:type="spellEnd"/>
+      <w:r>
+        <w:rPr>
+          <w:lang w:val="en-GB"/>
+        </w:rPr>
+        <w:t>=200)),</w:t>
+      </w:r>
+    </w:p>
+    <w:p>
+      <w:pPr>
+        <w:rPr>
+          <w:lang w:val="en-GB"/>
+        </w:rPr>
+      </w:pPr>
+      <w:r>
+        <w:rPr>
+          <w:lang w:val="en-GB"/>
+        </w:rPr>
+        <w:t xml:space="preserve">                ('</w:t>
+      </w:r>
+      <w:proofErr w:type="spellStart"/>
+      <w:r>
+        <w:rPr>
+          <w:lang w:val="en-GB"/>
+        </w:rPr>
+        <w:t>pub_date</w:t>
+      </w:r>
+      <w:proofErr w:type="spellEnd"/>
+      <w:r>
+        <w:rPr>
+          <w:lang w:val="en-GB"/>
+        </w:rPr>
+        <w:t xml:space="preserve">', </w:t>
+      </w:r>
+      <w:proofErr w:type="spellStart"/>
+      <w:proofErr w:type="gramStart"/>
+      <w:r>
+        <w:rPr>
+          <w:lang w:val="en-GB"/>
+        </w:rPr>
+        <w:t>models.DateTimeField</w:t>
+      </w:r>
+      <w:proofErr w:type="spellEnd"/>
+      <w:r>
+        <w:rPr>
+          <w:lang w:val="en-GB"/>
+        </w:rPr>
+        <w:t>(</w:t>
+      </w:r>
+      <w:proofErr w:type="spellStart"/>
+      <w:proofErr w:type="gramEnd"/>
+      <w:r>
+        <w:rPr>
+          <w:lang w:val="en-GB"/>
+        </w:rPr>
+        <w:t>verbose_name</w:t>
+      </w:r>
+      <w:proofErr w:type="spellEnd"/>
+      <w:r>
+        <w:rPr>
+          <w:lang w:val="en-GB"/>
+        </w:rPr>
+        <w:t>='</w:t>
+      </w:r>
+      <w:proofErr w:type="spellStart"/>
+      <w:r>
+        <w:rPr>
+          <w:lang w:val="en-GB"/>
+        </w:rPr>
+        <w:t>julkaisup</w:t>
+      </w:r>
+      <w:r>
+        <w:rPr>
+          <w:rFonts w:ascii="Arial" w:hAnsi="Arial" w:cs="Arial"/>
+          <w:lang w:val="en-GB"/>
+        </w:rPr>
+        <w:t>├</w:t>
+      </w:r>
+      <w:r>
+        <w:rPr>
+          <w:rFonts w:ascii="Calibri" w:hAnsi="Calibri" w:cs="Calibri"/>
+          <w:lang w:val="en-GB"/>
+        </w:rPr>
+        <w:t>ñiv</w:t>
+      </w:r>
+      <w:r>
+        <w:rPr>
+          <w:rFonts w:ascii="Arial" w:hAnsi="Arial" w:cs="Arial"/>
+          <w:lang w:val="en-GB"/>
+        </w:rPr>
+        <w:t>├</w:t>
+      </w:r>
+      <w:r>
+        <w:rPr>
+          <w:rFonts w:ascii="Calibri" w:hAnsi="Calibri" w:cs="Calibri"/>
+          <w:lang w:val="en-GB"/>
+        </w:rPr>
+        <w:t>ñ</w:t>
+      </w:r>
+      <w:proofErr w:type="spellEnd"/>
+      <w:r>
+        <w:rPr>
+          <w:rFonts w:ascii="Calibri" w:hAnsi="Calibri" w:cs="Calibri"/>
+          <w:lang w:val="en-GB"/>
+        </w:rPr>
+        <w:t>')),</w:t>
+      </w:r>
+    </w:p>
+    <w:p>
+      <w:pPr>
+        <w:rPr>
+          <w:lang w:val="en-GB"/>
+        </w:rPr>
+      </w:pPr>
+      <w:r>
+        <w:rPr>
+          <w:lang w:val="en-GB"/>
+        </w:rPr>
+        <w:t xml:space="preserve">            ],</w:t>
+      </w:r>
+    </w:p>
+    <w:p>
+      <w:pPr>
+        <w:rPr>
+          <w:lang w:val="en-GB"/>
+        </w:rPr>
+      </w:pPr>
+      <w:r>
+        <w:rPr>
+          <w:lang w:val="en-GB"/>
+        </w:rPr>
+        <w:t xml:space="preserve">        ),</w:t>
+      </w:r>
+    </w:p>
+    <w:p>
+      <w:pPr>
+        <w:rPr>
+          <w:lang w:val="en-GB"/>
+        </w:rPr>
+      </w:pPr>
+      <w:r>
+        <w:rPr>
+          <w:lang w:val="en-GB"/>
+        </w:rPr>
+        <w:t xml:space="preserve">        </w:t>
+      </w:r>
+      <w:proofErr w:type="spellStart"/>
+      <w:proofErr w:type="gramStart"/>
+      <w:r>
+        <w:rPr>
+          <w:lang w:val="en-GB"/>
+        </w:rPr>
+        <w:t>migrations.CreateModel</w:t>
+      </w:r>
+      <w:proofErr w:type="spellEnd"/>
+      <w:r>
+        <w:rPr>
+          <w:lang w:val="en-GB"/>
+        </w:rPr>
+        <w:t>(</w:t>
+      </w:r>
+      <w:proofErr w:type="gramEnd"/>
+    </w:p>
+    <w:p>
+      <w:pPr>
+        <w:rPr>
+          <w:lang w:val="en-GB"/>
+        </w:rPr>
+      </w:pPr>
+      <w:r>
+        <w:rPr>
+          <w:lang w:val="en-GB"/>
+        </w:rPr>
+        <w:t xml:space="preserve">            </w:t>
+      </w:r>
+      <w:proofErr w:type="gramStart"/>
+      <w:r>
+        <w:rPr>
+          <w:lang w:val="en-GB"/>
+        </w:rPr>
+        <w:t>name</w:t>
+      </w:r>
+      <w:proofErr w:type="gramEnd"/>
+      <w:r>
+        <w:rPr>
+          <w:lang w:val="en-GB"/>
+        </w:rPr>
+        <w:t>='Choice',</w:t>
+      </w:r>
+    </w:p>
+    <w:p>
+      <w:pPr>
+        <w:rPr>
+          <w:lang w:val="en-GB"/>
+        </w:rPr>
+      </w:pPr>
+      <w:r>
+        <w:rPr>
+          <w:lang w:val="en-GB"/>
+        </w:rPr>
+        <w:t xml:space="preserve">            </w:t>
+      </w:r>
+      <w:proofErr w:type="gramStart"/>
+      <w:r>
+        <w:rPr>
+          <w:lang w:val="en-GB"/>
+        </w:rPr>
+        <w:t>fields</w:t>
+      </w:r>
+      <w:proofErr w:type="gramEnd"/>
+      <w:r>
+        <w:rPr>
+          <w:lang w:val="en-GB"/>
+        </w:rPr>
+        <w:t>=[</w:t>
+      </w:r>
+    </w:p>
+    <w:p>
+      <w:pPr>
+        <w:rPr>
+          <w:lang w:val="en-GB"/>
+        </w:rPr>
+      </w:pPr>
+      <w:r>
+        <w:rPr>
+          <w:lang w:val="en-GB"/>
+        </w:rPr>
+        <w:t xml:space="preserve">                ('id', </w:t>
+      </w:r>
+      <w:proofErr w:type="spellStart"/>
+      <w:proofErr w:type="gramStart"/>
+      <w:r>
+        <w:rPr>
+          <w:lang w:val="en-GB"/>
+        </w:rPr>
+        <w:t>models.BigAutoField</w:t>
+      </w:r>
+      <w:proofErr w:type="spellEnd"/>
+      <w:r>
+        <w:rPr>
+          <w:lang w:val="en-GB"/>
+        </w:rPr>
+        <w:t>(</w:t>
+      </w:r>
+      <w:proofErr w:type="spellStart"/>
+      <w:proofErr w:type="gramEnd"/>
+      <w:r>
+        <w:rPr>
+          <w:lang w:val="en-GB"/>
+        </w:rPr>
+        <w:t>auto_created</w:t>
+      </w:r>
+      <w:proofErr w:type="spellEnd"/>
+      <w:r>
+        <w:rPr>
+          <w:lang w:val="en-GB"/>
+        </w:rPr>
+        <w:t xml:space="preserve">=True, </w:t>
+      </w:r>
+      <w:proofErr w:type="spellStart"/>
+      <w:r>
+        <w:rPr>
+          <w:lang w:val="en-GB"/>
+        </w:rPr>
+        <w:t>primary_key</w:t>
+      </w:r>
+      <w:proofErr w:type="spellEnd"/>
+      <w:r>
+        <w:rPr>
+          <w:lang w:val="en-GB"/>
+        </w:rPr>
+        <w:t xml:space="preserve">=True, serialize=False, </w:t>
+      </w:r>
+      <w:proofErr w:type="spellStart"/>
+      <w:r>
+        <w:rPr>
+          <w:lang w:val="en-GB"/>
+        </w:rPr>
+        <w:t>verbose_name</w:t>
+      </w:r>
+      <w:proofErr w:type="spellEnd"/>
+      <w:r>
+        <w:rPr>
+          <w:lang w:val="en-GB"/>
+        </w:rPr>
+        <w:t>='ID')),</w:t>
+      </w:r>
+    </w:p>
+    <w:p>
+      <w:pPr>
+        <w:rPr>
+          <w:lang w:val="en-GB"/>
+        </w:rPr>
+      </w:pPr>
+      <w:r>
+        <w:rPr>
+          <w:lang w:val="en-GB"/>
+        </w:rPr>
+        <w:t xml:space="preserve">                ('</w:t>
+      </w:r>
+      <w:proofErr w:type="spellStart"/>
+      <w:r>
+        <w:rPr>
+          <w:lang w:val="en-GB"/>
+        </w:rPr>
+        <w:t>choice_text</w:t>
+      </w:r>
+      <w:proofErr w:type="spellEnd"/>
+      <w:r>
+        <w:rPr>
+          <w:lang w:val="en-GB"/>
+        </w:rPr>
+        <w:t xml:space="preserve">', </w:t>
+      </w:r>
+      <w:proofErr w:type="spellStart"/>
+      <w:proofErr w:type="gramStart"/>
+      <w:r>
+        <w:rPr>
+          <w:lang w:val="en-GB"/>
+        </w:rPr>
+        <w:t>models.CharField</w:t>
+      </w:r>
+      <w:proofErr w:type="spellEnd"/>
+      <w:r>
+        <w:rPr>
+          <w:lang w:val="en-GB"/>
+        </w:rPr>
+        <w:t>(</w:t>
+      </w:r>
+      <w:proofErr w:type="spellStart"/>
+      <w:proofErr w:type="gramEnd"/>
+      <w:r>
+        <w:rPr>
+          <w:lang w:val="en-GB"/>
+        </w:rPr>
+        <w:t>max_length</w:t>
+      </w:r>
+      <w:proofErr w:type="spellEnd"/>
+      <w:r>
+        <w:rPr>
+          <w:lang w:val="en-GB"/>
+        </w:rPr>
+        <w:t>=200)),</w:t>
+      </w:r>
+    </w:p>
+    <w:p>
+      <w:pPr>
+        <w:rPr>
+          <w:lang w:val="en-GB"/>
+        </w:rPr>
+      </w:pPr>
+      <w:r>
+        <w:rPr>
+          <w:lang w:val="en-GB"/>
+        </w:rPr>
+        <w:t xml:space="preserve">                ('votes', </w:t>
+      </w:r>
+      <w:proofErr w:type="spellStart"/>
+      <w:proofErr w:type="gramStart"/>
+      <w:r>
+        <w:rPr>
+          <w:lang w:val="en-GB"/>
+        </w:rPr>
+        <w:t>models.IntegerField</w:t>
+      </w:r>
+      <w:proofErr w:type="spellEnd"/>
+      <w:r>
+        <w:rPr>
+          <w:lang w:val="en-GB"/>
+        </w:rPr>
+        <w:t>(</w:t>
+      </w:r>
+      <w:proofErr w:type="gramEnd"/>
+      <w:r>
+        <w:rPr>
+          <w:lang w:val="en-GB"/>
+        </w:rPr>
+        <w:t>default=0)),</w:t>
+      </w:r>
+    </w:p>
+    <w:p>
+      <w:pPr>
+        <w:rPr>
+          <w:lang w:val="en-GB"/>
+        </w:rPr>
+      </w:pPr>
+      <w:r>
+        <w:rPr>
+          <w:lang w:val="en-GB"/>
+        </w:rPr>
+        <w:t xml:space="preserve">                ('question', </w:t>
+      </w:r>
+      <w:proofErr w:type="spellStart"/>
+      <w:proofErr w:type="gramStart"/>
+      <w:r>
+        <w:rPr>
+          <w:lang w:val="en-GB"/>
+        </w:rPr>
+        <w:t>models.ForeignKey</w:t>
+      </w:r>
+      <w:proofErr w:type="spellEnd"/>
+      <w:r>
+        <w:rPr>
+          <w:lang w:val="en-GB"/>
+        </w:rPr>
+        <w:t>(</w:t>
+      </w:r>
+      <w:proofErr w:type="spellStart"/>
+      <w:proofErr w:type="gramEnd"/>
+      <w:r>
+        <w:rPr>
+          <w:lang w:val="en-GB"/>
+        </w:rPr>
+        <w:t>on_delete</w:t>
+      </w:r>
+      <w:proofErr w:type="spellEnd"/>
+      <w:r>
+        <w:rPr>
+          <w:lang w:val="en-GB"/>
+        </w:rPr>
+        <w:t>=</w:t>
+      </w:r>
+      <w:proofErr w:type="spellStart"/>
+      <w:r>
+        <w:rPr>
+          <w:lang w:val="en-GB"/>
+        </w:rPr>
+        <w:t>django.db.models.deletion.CASCADE</w:t>
+      </w:r>
+      <w:proofErr w:type="spellEnd"/>
+      <w:r>
+        <w:rPr>
+          <w:lang w:val="en-GB"/>
+        </w:rPr>
+        <w:t>, to='</w:t>
+      </w:r>
+      <w:proofErr w:type="spellStart"/>
+      <w:r>
+        <w:rPr>
+          <w:lang w:val="en-GB"/>
+        </w:rPr>
+        <w:t>polls.question</w:t>
+      </w:r>
+      <w:proofErr w:type="spellEnd"/>
+      <w:r>
+        <w:rPr>
+          <w:lang w:val="en-GB"/>
+        </w:rPr>
+        <w:t>')),</w:t>
+      </w:r>
+    </w:p>
+    <w:p>
+      <w:pPr>
+        <w:rPr>
+          <w:lang w:val="en-GB"/>
+        </w:rPr>
+      </w:pPr>
+      <w:r>
+        <w:rPr>
+          <w:lang w:val="en-GB"/>
+        </w:rPr>
+        <w:t xml:space="preserve">            ],</w:t>
+      </w:r>
+    </w:p>
+    <w:p>
+      <w:pPr>
+        <w:rPr>
+          <w:lang w:val="en-GB"/>
+        </w:rPr>
+      </w:pPr>
+      <w:r>
+        <w:rPr>
+          <w:lang w:val="en-GB"/>
+        </w:rPr>
+        <w:t xml:space="preserve">        ),</w:t>
+      </w:r>
+    </w:p>
+    <w:p>
+      <w:pPr>
+        <w:rPr>
+          <w:lang w:val="en-GB"/>
+        </w:rPr>
+      </w:pPr>
+      <w:r>
+        <w:rPr>
+          <w:lang w:val="en-GB"/>
+        </w:rPr>
+        <w:t xml:space="preserve">    ]</w:t>
+      </w:r>
+    </w:p>
+    <w:p>
+      <w:pPr>
+        <w:rPr>
+          <w:lang w:val="en-GB"/>
+        </w:rPr>
+      </w:pPr>
+    </w:p>
+    <w:p>
+      <w:pPr>
+        <w:rPr>
+          <w:lang w:val="en-GB"/>
+        </w:rPr>
+      </w:pPr>
+      <w:r>
+        <w:rPr>
+          <w:lang w:val="en-GB"/>
+        </w:rPr>
+        <w:t>(</w:t>
+      </w:r>
+      <w:proofErr w:type="spellStart"/>
+      <w:proofErr w:type="gramStart"/>
+      <w:r>
+        <w:rPr>
+          <w:lang w:val="en-GB"/>
+        </w:rPr>
+        <w:t>django</w:t>
+      </w:r>
+      <w:proofErr w:type="spellEnd"/>
+      <w:r>
+        <w:rPr>
+          <w:lang w:val="en-GB"/>
+        </w:rPr>
+        <w:t>-test</w:t>
+      </w:r>
+      <w:proofErr w:type="gramEnd"/>
+      <w:r>
+        <w:rPr>
+          <w:lang w:val="en-GB"/>
+        </w:rPr>
+        <w:t xml:space="preserve">) G:\LUT\mysite&gt;python manage.py </w:t>
+      </w:r>
+      <w:proofErr w:type="spellStart"/>
+      <w:r>
+        <w:rPr>
+          <w:lang w:val="en-GB"/>
+        </w:rPr>
+        <w:t>sqlmigrate</w:t>
+      </w:r>
+      <w:proofErr w:type="spellEnd"/>
+      <w:r>
+        <w:rPr>
+          <w:lang w:val="en-GB"/>
+        </w:rPr>
+        <w:t xml:space="preserve"> polls 0001</w:t>
+      </w:r>
+    </w:p>
+    <w:p>
+      <w:pPr>
+        <w:rPr>
+          <w:lang w:val="en-GB"/>
+        </w:rPr>
+      </w:pPr>
+      <w:r>
+        <w:rPr>
+          <w:lang w:val="en-GB"/>
+        </w:rPr>
+        <w:t>BEGIN;</w:t>
+      </w:r>
+    </w:p>
+    <w:p>
+      <w:pPr>
+        <w:rPr>
+          <w:lang w:val="en-GB"/>
+        </w:rPr>
+      </w:pPr>
+      <w:r>
+        <w:rPr>
+          <w:lang w:val="en-GB"/>
+        </w:rPr>
+        <w:t>--</w:t>
+      </w:r>
+    </w:p>
+    <w:p>
+      <w:pPr>
+        <w:rPr>
+          <w:lang w:val="en-GB"/>
+        </w:rPr>
+      </w:pPr>
+      <w:r>
+        <w:rPr>
+          <w:lang w:val="en-GB"/>
+        </w:rPr>
+        <w:t>-- Create model Question</w:t>
+      </w:r>
+    </w:p>
+    <w:p>
+      <w:pPr>
+        <w:rPr>
+          <w:lang w:val="en-GB"/>
+        </w:rPr>
+      </w:pPr>
+      <w:r>
+        <w:rPr>
+          <w:lang w:val="en-GB"/>
+        </w:rPr>
+        <w:t>--</w:t>
+      </w:r>
+    </w:p>
+    <w:p>
+      <w:pPr>
+        <w:rPr>
+          <w:lang w:val="en-GB"/>
+        </w:rPr>
+      </w:pPr>
+      <w:r>
+        <w:rPr>
+          <w:lang w:val="en-GB"/>
+        </w:rPr>
+        <w:t>CREATE TABLE "</w:t>
+      </w:r>
+      <w:proofErr w:type="spellStart"/>
+      <w:r>
+        <w:rPr>
+          <w:lang w:val="en-GB"/>
+        </w:rPr>
+        <w:t>polls_question</w:t>
+      </w:r>
+      <w:proofErr w:type="spellEnd"/>
+      <w:r>
+        <w:rPr>
+          <w:lang w:val="en-GB"/>
+        </w:rPr>
+        <w:t>" ("id" integer NOT NULL PRIMARY KEY AUTOINCREMENT, "</w:t>
+      </w:r>
+      <w:proofErr w:type="spellStart"/>
+      <w:r>
+        <w:rPr>
+          <w:lang w:val="en-GB"/>
+        </w:rPr>
+        <w:t>question_text</w:t>
+      </w:r>
+      <w:proofErr w:type="spellEnd"/>
+      <w:r>
+        <w:rPr>
+          <w:lang w:val="en-GB"/>
+        </w:rPr>
+        <w:t xml:space="preserve">" </w:t>
+      </w:r>
+      <w:proofErr w:type="spellStart"/>
+      <w:proofErr w:type="gramStart"/>
+      <w:r>
+        <w:rPr>
+          <w:lang w:val="en-GB"/>
+        </w:rPr>
+        <w:t>varchar</w:t>
+      </w:r>
+      <w:proofErr w:type="spellEnd"/>
+      <w:r>
+        <w:rPr>
+          <w:lang w:val="en-GB"/>
+        </w:rPr>
+        <w:t>(</w:t>
+      </w:r>
+      <w:proofErr w:type="gramEnd"/>
+      <w:r>
+        <w:rPr>
+          <w:lang w:val="en-GB"/>
+        </w:rPr>
+        <w:t>200) NOT NULL, "</w:t>
+      </w:r>
+      <w:proofErr w:type="spellStart"/>
+      <w:r>
+        <w:rPr>
+          <w:lang w:val="en-GB"/>
+        </w:rPr>
+        <w:t>pub_date</w:t>
+      </w:r>
+      <w:proofErr w:type="spellEnd"/>
+      <w:r>
+        <w:rPr>
+          <w:lang w:val="en-GB"/>
+        </w:rPr>
+        <w:t xml:space="preserve">" </w:t>
+      </w:r>
+      <w:proofErr w:type="spellStart"/>
+      <w:r>
+        <w:rPr>
+          <w:lang w:val="en-GB"/>
+        </w:rPr>
+        <w:t>datetime</w:t>
+      </w:r>
+      <w:proofErr w:type="spellEnd"/>
+      <w:r>
+        <w:rPr>
+          <w:lang w:val="en-GB"/>
+        </w:rPr>
+        <w:t xml:space="preserve"> NOT NULL);</w:t>
+      </w:r>
+    </w:p>
+    <w:p>
+      <w:pPr>
+        <w:rPr>
+          <w:lang w:val="en-GB"/>
+        </w:rPr>
+      </w:pPr>
+      <w:r>
+        <w:rPr>
+          <w:lang w:val="en-GB"/>
+        </w:rPr>
         <w:lastRenderedPageBreak/>
-        <w:t xml:space="preserve">                ('id', </w:t>
-      </w:r>
-      <w:proofErr w:type="spellStart"/>
-      <w:proofErr w:type="gramStart"/>
-      <w:r>
-        <w:rPr>
-          <w:lang w:val="en-GB"/>
-        </w:rPr>
-        <w:t>models.BigAutoField</w:t>
-      </w:r>
-      <w:proofErr w:type="spellEnd"/>
+        <w:t>--</w:t>
+      </w:r>
+    </w:p>
+    <w:p>
+      <w:pPr>
+        <w:rPr>
+          <w:lang w:val="en-GB"/>
+        </w:rPr>
+      </w:pPr>
+      <w:r>
+        <w:rPr>
+          <w:lang w:val="en-GB"/>
+        </w:rPr>
+        <w:t>-- Create model Choice</w:t>
+      </w:r>
+    </w:p>
+    <w:p>
+      <w:pPr>
+        <w:rPr>
+          <w:lang w:val="en-GB"/>
+        </w:rPr>
+      </w:pPr>
+      <w:r>
+        <w:rPr>
+          <w:lang w:val="en-GB"/>
+        </w:rPr>
+        <w:t>--</w:t>
+      </w:r>
+    </w:p>
+    <w:p>
+      <w:pPr>
+        <w:rPr>
+          <w:lang w:val="en-GB"/>
+        </w:rPr>
+      </w:pPr>
+      <w:r>
+        <w:rPr>
+          <w:lang w:val="en-GB"/>
+        </w:rPr>
+        <w:t>CREATE TABLE "</w:t>
+      </w:r>
+      <w:proofErr w:type="spellStart"/>
+      <w:r>
+        <w:rPr>
+          <w:lang w:val="en-GB"/>
+        </w:rPr>
+        <w:t>polls_choice</w:t>
+      </w:r>
+      <w:proofErr w:type="spellEnd"/>
+      <w:r>
+        <w:rPr>
+          <w:lang w:val="en-GB"/>
+        </w:rPr>
+        <w:t>" ("id" integer NOT NULL PRIMARY KEY AUTOINCREMENT, "</w:t>
+      </w:r>
+      <w:proofErr w:type="spellStart"/>
+      <w:r>
+        <w:rPr>
+          <w:lang w:val="en-GB"/>
+        </w:rPr>
+        <w:t>choice_text</w:t>
+      </w:r>
+      <w:proofErr w:type="spellEnd"/>
+      <w:r>
+        <w:rPr>
+          <w:lang w:val="en-GB"/>
+        </w:rPr>
+        <w:t xml:space="preserve">" </w:t>
+      </w:r>
+      <w:proofErr w:type="spellStart"/>
+      <w:r>
+        <w:rPr>
+          <w:lang w:val="en-GB"/>
+        </w:rPr>
+        <w:t>varchar</w:t>
+      </w:r>
+      <w:proofErr w:type="spellEnd"/>
+      <w:r>
+        <w:rPr>
+          <w:lang w:val="en-GB"/>
+        </w:rPr>
+        <w:t>(200) NOT NULL, "votes" integer NOT NULL, "</w:t>
+      </w:r>
+      <w:proofErr w:type="spellStart"/>
+      <w:r>
+        <w:rPr>
+          <w:lang w:val="en-GB"/>
+        </w:rPr>
+        <w:t>question_id</w:t>
+      </w:r>
+      <w:proofErr w:type="spellEnd"/>
+      <w:r>
+        <w:rPr>
+          <w:lang w:val="en-GB"/>
+        </w:rPr>
+        <w:t xml:space="preserve">" </w:t>
+      </w:r>
+      <w:proofErr w:type="spellStart"/>
+      <w:r>
+        <w:rPr>
+          <w:lang w:val="en-GB"/>
+        </w:rPr>
+        <w:t>bigint</w:t>
+      </w:r>
+      <w:proofErr w:type="spellEnd"/>
+      <w:r>
+        <w:rPr>
+          <w:lang w:val="en-GB"/>
+        </w:rPr>
+        <w:t xml:space="preserve"> NOT NULL REFERENCES "</w:t>
+      </w:r>
+      <w:proofErr w:type="spellStart"/>
+      <w:r>
+        <w:rPr>
+          <w:lang w:val="en-GB"/>
+        </w:rPr>
+        <w:t>polls_question</w:t>
+      </w:r>
+      <w:proofErr w:type="spellEnd"/>
+      <w:r>
+        <w:rPr>
+          <w:lang w:val="en-GB"/>
+        </w:rPr>
+        <w:t>" ("id") DEFERRABLE INITIALLY DEFERRED);</w:t>
+      </w:r>
+    </w:p>
+    <w:p>
+      <w:pPr>
+        <w:rPr>
+          <w:lang w:val="en-GB"/>
+        </w:rPr>
+      </w:pPr>
+      <w:r>
+        <w:rPr>
+          <w:lang w:val="en-GB"/>
+        </w:rPr>
+        <w:t>CREATE INDEX "polls_choice_question_id_c5b4b260" ON "</w:t>
+      </w:r>
+      <w:proofErr w:type="spellStart"/>
+      <w:r>
+        <w:rPr>
+          <w:lang w:val="en-GB"/>
+        </w:rPr>
+        <w:t>polls_choice</w:t>
+      </w:r>
+      <w:proofErr w:type="spellEnd"/>
+      <w:r>
+        <w:rPr>
+          <w:lang w:val="en-GB"/>
+        </w:rPr>
+        <w:t>" ("</w:t>
+      </w:r>
+      <w:proofErr w:type="spellStart"/>
+      <w:r>
+        <w:rPr>
+          <w:lang w:val="en-GB"/>
+        </w:rPr>
+        <w:t>question_id</w:t>
+      </w:r>
+      <w:proofErr w:type="spellEnd"/>
+      <w:r>
+        <w:rPr>
+          <w:lang w:val="en-GB"/>
+        </w:rPr>
+        <w:t>");</w:t>
+      </w:r>
+    </w:p>
+    <w:p>
+      <w:pPr>
+        <w:rPr>
+          <w:lang w:val="en-GB"/>
+        </w:rPr>
+      </w:pPr>
+      <w:r>
+        <w:rPr>
+          <w:lang w:val="en-GB"/>
+        </w:rPr>
+        <w:t>COMMIT;</w:t>
+      </w:r>
+    </w:p>
+    <w:p>
+      <w:pPr>
+        <w:rPr>
+          <w:lang w:val="en-GB"/>
+        </w:rPr>
+      </w:pPr>
+    </w:p>
+    <w:p>
+      <w:pPr>
+        <w:rPr>
+          <w:lang w:val="en-GB"/>
+        </w:rPr>
+      </w:pPr>
       <w:r>
         <w:rPr>
           <w:lang w:val="en-GB"/>
@@ -574,608 +1628,6 @@
         <w:t>(</w:t>
       </w:r>
       <w:proofErr w:type="spellStart"/>
-      <w:proofErr w:type="gramEnd"/>
-      <w:r>
-        <w:rPr>
-          <w:lang w:val="en-GB"/>
-        </w:rPr>
-        <w:t>auto_created</w:t>
-      </w:r>
-      <w:proofErr w:type="spellEnd"/>
-      <w:r>
-        <w:rPr>
-          <w:lang w:val="en-GB"/>
-        </w:rPr>
-        <w:t xml:space="preserve">=True, </w:t>
-      </w:r>
-      <w:proofErr w:type="spellStart"/>
-      <w:r>
-        <w:rPr>
-          <w:lang w:val="en-GB"/>
-        </w:rPr>
-        <w:t>primary_key</w:t>
-      </w:r>
-      <w:proofErr w:type="spellEnd"/>
-      <w:r>
-        <w:rPr>
-          <w:lang w:val="en-GB"/>
-        </w:rPr>
-        <w:t xml:space="preserve">=True, serialize=False, </w:t>
-      </w:r>
-      <w:proofErr w:type="spellStart"/>
-      <w:r>
-        <w:rPr>
-          <w:lang w:val="en-GB"/>
-        </w:rPr>
-        <w:t>verbose_name</w:t>
-      </w:r>
-      <w:proofErr w:type="spellEnd"/>
-      <w:r>
-        <w:rPr>
-          <w:lang w:val="en-GB"/>
-        </w:rPr>
-        <w:t>='ID')),</w:t>
-      </w:r>
-    </w:p>
-    <w:p>
-      <w:pPr>
-        <w:rPr>
-          <w:lang w:val="en-GB"/>
-        </w:rPr>
-      </w:pPr>
-      <w:r>
-        <w:rPr>
-          <w:lang w:val="en-GB"/>
-        </w:rPr>
-        <w:t xml:space="preserve">                ('</w:t>
-      </w:r>
-      <w:proofErr w:type="spellStart"/>
-      <w:r>
-        <w:rPr>
-          <w:lang w:val="en-GB"/>
-        </w:rPr>
-        <w:t>question_text</w:t>
-      </w:r>
-      <w:proofErr w:type="spellEnd"/>
-      <w:r>
-        <w:rPr>
-          <w:lang w:val="en-GB"/>
-        </w:rPr>
-        <w:t xml:space="preserve">', </w:t>
-      </w:r>
-      <w:proofErr w:type="spellStart"/>
-      <w:proofErr w:type="gramStart"/>
-      <w:r>
-        <w:rPr>
-          <w:lang w:val="en-GB"/>
-        </w:rPr>
-        <w:t>models.CharField</w:t>
-      </w:r>
-      <w:proofErr w:type="spellEnd"/>
-      <w:r>
-        <w:rPr>
-          <w:lang w:val="en-GB"/>
-        </w:rPr>
-        <w:t>(</w:t>
-      </w:r>
-      <w:proofErr w:type="spellStart"/>
-      <w:proofErr w:type="gramEnd"/>
-      <w:r>
-        <w:rPr>
-          <w:lang w:val="en-GB"/>
-        </w:rPr>
-        <w:t>max_length</w:t>
-      </w:r>
-      <w:proofErr w:type="spellEnd"/>
-      <w:r>
-        <w:rPr>
-          <w:lang w:val="en-GB"/>
-        </w:rPr>
-        <w:t>=200)),</w:t>
-      </w:r>
-    </w:p>
-    <w:p>
-      <w:pPr>
-        <w:rPr>
-          <w:lang w:val="en-GB"/>
-        </w:rPr>
-      </w:pPr>
-      <w:r>
-        <w:rPr>
-          <w:lang w:val="en-GB"/>
-        </w:rPr>
-        <w:t xml:space="preserve">                ('</w:t>
-      </w:r>
-      <w:proofErr w:type="spellStart"/>
-      <w:r>
-        <w:rPr>
-          <w:lang w:val="en-GB"/>
-        </w:rPr>
-        <w:t>pub_date</w:t>
-      </w:r>
-      <w:proofErr w:type="spellEnd"/>
-      <w:r>
-        <w:rPr>
-          <w:lang w:val="en-GB"/>
-        </w:rPr>
-        <w:t xml:space="preserve">', </w:t>
-      </w:r>
-      <w:proofErr w:type="spellStart"/>
-      <w:proofErr w:type="gramStart"/>
-      <w:r>
-        <w:rPr>
-          <w:lang w:val="en-GB"/>
-        </w:rPr>
-        <w:t>models.DateTimeField</w:t>
-      </w:r>
-      <w:proofErr w:type="spellEnd"/>
-      <w:r>
-        <w:rPr>
-          <w:lang w:val="en-GB"/>
-        </w:rPr>
-        <w:t>(</w:t>
-      </w:r>
-      <w:proofErr w:type="spellStart"/>
-      <w:proofErr w:type="gramEnd"/>
-      <w:r>
-        <w:rPr>
-          <w:lang w:val="en-GB"/>
-        </w:rPr>
-        <w:t>verbose_name</w:t>
-      </w:r>
-      <w:proofErr w:type="spellEnd"/>
-      <w:r>
-        <w:rPr>
-          <w:lang w:val="en-GB"/>
-        </w:rPr>
-        <w:t>='</w:t>
-      </w:r>
-      <w:proofErr w:type="spellStart"/>
-      <w:r>
-        <w:rPr>
-          <w:lang w:val="en-GB"/>
-        </w:rPr>
-        <w:t>julkaisup</w:t>
-      </w:r>
-      <w:r>
-        <w:rPr>
-          <w:rFonts w:ascii="Arial" w:hAnsi="Arial" w:cs="Arial"/>
-          <w:lang w:val="en-GB"/>
-        </w:rPr>
-        <w:t>├</w:t>
-      </w:r>
-      <w:r>
-        <w:rPr>
-          <w:rFonts w:ascii="Calibri" w:hAnsi="Calibri" w:cs="Calibri"/>
-          <w:lang w:val="en-GB"/>
-        </w:rPr>
-        <w:t>ñiv</w:t>
-      </w:r>
-      <w:r>
-        <w:rPr>
-          <w:rFonts w:ascii="Arial" w:hAnsi="Arial" w:cs="Arial"/>
-          <w:lang w:val="en-GB"/>
-        </w:rPr>
-        <w:t>├</w:t>
-      </w:r>
-      <w:r>
-        <w:rPr>
-          <w:rFonts w:ascii="Calibri" w:hAnsi="Calibri" w:cs="Calibri"/>
-          <w:lang w:val="en-GB"/>
-        </w:rPr>
-        <w:t>ñ</w:t>
-      </w:r>
-      <w:proofErr w:type="spellEnd"/>
-      <w:r>
-        <w:rPr>
-          <w:rFonts w:ascii="Calibri" w:hAnsi="Calibri" w:cs="Calibri"/>
-          <w:lang w:val="en-GB"/>
-        </w:rPr>
-        <w:t>')),</w:t>
-      </w:r>
-    </w:p>
-    <w:p>
-      <w:pPr>
-        <w:rPr>
-          <w:lang w:val="en-GB"/>
-        </w:rPr>
-      </w:pPr>
-      <w:r>
-        <w:rPr>
-          <w:lang w:val="en-GB"/>
-        </w:rPr>
-        <w:t xml:space="preserve">            ],</w:t>
-      </w:r>
-    </w:p>
-    <w:p>
-      <w:pPr>
-        <w:rPr>
-          <w:lang w:val="en-GB"/>
-        </w:rPr>
-      </w:pPr>
-      <w:r>
-        <w:rPr>
-          <w:lang w:val="en-GB"/>
-        </w:rPr>
-        <w:t xml:space="preserve">        ),</w:t>
-      </w:r>
-    </w:p>
-    <w:p>
-      <w:pPr>
-        <w:rPr>
-          <w:lang w:val="en-GB"/>
-        </w:rPr>
-      </w:pPr>
-      <w:r>
-        <w:rPr>
-          <w:lang w:val="en-GB"/>
-        </w:rPr>
-        <w:t xml:space="preserve">        </w:t>
-      </w:r>
-      <w:proofErr w:type="spellStart"/>
-      <w:proofErr w:type="gramStart"/>
-      <w:r>
-        <w:rPr>
-          <w:lang w:val="en-GB"/>
-        </w:rPr>
-        <w:t>migrations.CreateModel</w:t>
-      </w:r>
-      <w:proofErr w:type="spellEnd"/>
-      <w:r>
-        <w:rPr>
-          <w:lang w:val="en-GB"/>
-        </w:rPr>
-        <w:t>(</w:t>
-      </w:r>
-      <w:proofErr w:type="gramEnd"/>
-    </w:p>
-    <w:p>
-      <w:pPr>
-        <w:rPr>
-          <w:lang w:val="en-GB"/>
-        </w:rPr>
-      </w:pPr>
-      <w:r>
-        <w:rPr>
-          <w:lang w:val="en-GB"/>
-        </w:rPr>
-        <w:t xml:space="preserve">            </w:t>
-      </w:r>
-      <w:proofErr w:type="gramStart"/>
-      <w:r>
-        <w:rPr>
-          <w:lang w:val="en-GB"/>
-        </w:rPr>
-        <w:t>name</w:t>
-      </w:r>
-      <w:proofErr w:type="gramEnd"/>
-      <w:r>
-        <w:rPr>
-          <w:lang w:val="en-GB"/>
-        </w:rPr>
-        <w:t>='Choice',</w:t>
-      </w:r>
-    </w:p>
-    <w:p>
-      <w:pPr>
-        <w:rPr>
-          <w:lang w:val="en-GB"/>
-        </w:rPr>
-      </w:pPr>
-      <w:r>
-        <w:rPr>
-          <w:lang w:val="en-GB"/>
-        </w:rPr>
-        <w:t xml:space="preserve">            </w:t>
-      </w:r>
-      <w:proofErr w:type="gramStart"/>
-      <w:r>
-        <w:rPr>
-          <w:lang w:val="en-GB"/>
-        </w:rPr>
-        <w:t>fields</w:t>
-      </w:r>
-      <w:proofErr w:type="gramEnd"/>
-      <w:r>
-        <w:rPr>
-          <w:lang w:val="en-GB"/>
-        </w:rPr>
-        <w:t>=[</w:t>
-      </w:r>
-    </w:p>
-    <w:p>
-      <w:pPr>
-        <w:rPr>
-          <w:lang w:val="en-GB"/>
-        </w:rPr>
-      </w:pPr>
-      <w:r>
-        <w:rPr>
-          <w:lang w:val="en-GB"/>
-        </w:rPr>
-        <w:t xml:space="preserve">                ('id', </w:t>
-      </w:r>
-      <w:proofErr w:type="spellStart"/>
-      <w:proofErr w:type="gramStart"/>
-      <w:r>
-        <w:rPr>
-          <w:lang w:val="en-GB"/>
-        </w:rPr>
-        <w:t>models.BigAutoField</w:t>
-      </w:r>
-      <w:proofErr w:type="spellEnd"/>
-      <w:r>
-        <w:rPr>
-          <w:lang w:val="en-GB"/>
-        </w:rPr>
-        <w:t>(</w:t>
-      </w:r>
-      <w:proofErr w:type="spellStart"/>
-      <w:proofErr w:type="gramEnd"/>
-      <w:r>
-        <w:rPr>
-          <w:lang w:val="en-GB"/>
-        </w:rPr>
-        <w:t>auto_created</w:t>
-      </w:r>
-      <w:proofErr w:type="spellEnd"/>
-      <w:r>
-        <w:rPr>
-          <w:lang w:val="en-GB"/>
-        </w:rPr>
-        <w:t xml:space="preserve">=True, </w:t>
-      </w:r>
-      <w:proofErr w:type="spellStart"/>
-      <w:r>
-        <w:rPr>
-          <w:lang w:val="en-GB"/>
-        </w:rPr>
-        <w:t>primary_key</w:t>
-      </w:r>
-      <w:proofErr w:type="spellEnd"/>
-      <w:r>
-        <w:rPr>
-          <w:lang w:val="en-GB"/>
-        </w:rPr>
-        <w:t xml:space="preserve">=True, serialize=False, </w:t>
-      </w:r>
-      <w:proofErr w:type="spellStart"/>
-      <w:r>
-        <w:rPr>
-          <w:lang w:val="en-GB"/>
-        </w:rPr>
-        <w:t>verbose_name</w:t>
-      </w:r>
-      <w:proofErr w:type="spellEnd"/>
-      <w:r>
-        <w:rPr>
-          <w:lang w:val="en-GB"/>
-        </w:rPr>
-        <w:t>='ID')),</w:t>
-      </w:r>
-    </w:p>
-    <w:p>
-      <w:pPr>
-        <w:rPr>
-          <w:lang w:val="en-GB"/>
-        </w:rPr>
-      </w:pPr>
-      <w:r>
-        <w:rPr>
-          <w:lang w:val="en-GB"/>
-        </w:rPr>
-        <w:t xml:space="preserve">                ('</w:t>
-      </w:r>
-      <w:proofErr w:type="spellStart"/>
-      <w:r>
-        <w:rPr>
-          <w:lang w:val="en-GB"/>
-        </w:rPr>
-        <w:t>choice_text</w:t>
-      </w:r>
-      <w:proofErr w:type="spellEnd"/>
-      <w:r>
-        <w:rPr>
-          <w:lang w:val="en-GB"/>
-        </w:rPr>
-        <w:t xml:space="preserve">', </w:t>
-      </w:r>
-      <w:proofErr w:type="spellStart"/>
-      <w:proofErr w:type="gramStart"/>
-      <w:r>
-        <w:rPr>
-          <w:lang w:val="en-GB"/>
-        </w:rPr>
-        <w:t>models.CharField</w:t>
-      </w:r>
-      <w:proofErr w:type="spellEnd"/>
-      <w:r>
-        <w:rPr>
-          <w:lang w:val="en-GB"/>
-        </w:rPr>
-        <w:t>(</w:t>
-      </w:r>
-      <w:proofErr w:type="spellStart"/>
-      <w:proofErr w:type="gramEnd"/>
-      <w:r>
-        <w:rPr>
-          <w:lang w:val="en-GB"/>
-        </w:rPr>
-        <w:t>max_length</w:t>
-      </w:r>
-      <w:proofErr w:type="spellEnd"/>
-      <w:r>
-        <w:rPr>
-          <w:lang w:val="en-GB"/>
-        </w:rPr>
-        <w:t>=200)),</w:t>
-      </w:r>
-    </w:p>
-    <w:p>
-      <w:pPr>
-        <w:rPr>
-          <w:lang w:val="en-GB"/>
-        </w:rPr>
-      </w:pPr>
-      <w:r>
-        <w:rPr>
-          <w:lang w:val="en-GB"/>
-        </w:rPr>
-        <w:t xml:space="preserve">                ('votes', </w:t>
-      </w:r>
-      <w:proofErr w:type="spellStart"/>
-      <w:proofErr w:type="gramStart"/>
-      <w:r>
-        <w:rPr>
-          <w:lang w:val="en-GB"/>
-        </w:rPr>
-        <w:t>models.IntegerField</w:t>
-      </w:r>
-      <w:proofErr w:type="spellEnd"/>
-      <w:r>
-        <w:rPr>
-          <w:lang w:val="en-GB"/>
-        </w:rPr>
-        <w:t>(</w:t>
-      </w:r>
-      <w:proofErr w:type="gramEnd"/>
-      <w:r>
-        <w:rPr>
-          <w:lang w:val="en-GB"/>
-        </w:rPr>
-        <w:t>default=0)),</w:t>
-      </w:r>
-    </w:p>
-    <w:p>
-      <w:pPr>
-        <w:rPr>
-          <w:lang w:val="en-GB"/>
-        </w:rPr>
-      </w:pPr>
-      <w:r>
-        <w:rPr>
-          <w:lang w:val="en-GB"/>
-        </w:rPr>
-        <w:t xml:space="preserve">                ('question', </w:t>
-      </w:r>
-      <w:proofErr w:type="spellStart"/>
-      <w:proofErr w:type="gramStart"/>
-      <w:r>
-        <w:rPr>
-          <w:lang w:val="en-GB"/>
-        </w:rPr>
-        <w:t>models.ForeignKey</w:t>
-      </w:r>
-      <w:proofErr w:type="spellEnd"/>
-      <w:r>
-        <w:rPr>
-          <w:lang w:val="en-GB"/>
-        </w:rPr>
-        <w:t>(</w:t>
-      </w:r>
-      <w:proofErr w:type="spellStart"/>
-      <w:proofErr w:type="gramEnd"/>
-      <w:r>
-        <w:rPr>
-          <w:lang w:val="en-GB"/>
-        </w:rPr>
-        <w:t>on_delete</w:t>
-      </w:r>
-      <w:proofErr w:type="spellEnd"/>
-      <w:r>
-        <w:rPr>
-          <w:lang w:val="en-GB"/>
-        </w:rPr>
-        <w:t>=</w:t>
-      </w:r>
-      <w:proofErr w:type="spellStart"/>
-      <w:r>
-        <w:rPr>
-          <w:lang w:val="en-GB"/>
-        </w:rPr>
-        <w:t>django.db.models.deletion.CASCADE</w:t>
-      </w:r>
-      <w:proofErr w:type="spellEnd"/>
-      <w:r>
-        <w:rPr>
-          <w:lang w:val="en-GB"/>
-        </w:rPr>
-        <w:t>, to='</w:t>
-      </w:r>
-      <w:proofErr w:type="spellStart"/>
-      <w:r>
-        <w:rPr>
-          <w:lang w:val="en-GB"/>
-        </w:rPr>
-        <w:t>polls.question</w:t>
-      </w:r>
-      <w:proofErr w:type="spellEnd"/>
-      <w:r>
-        <w:rPr>
-          <w:lang w:val="en-GB"/>
-        </w:rPr>
-        <w:t>')),</w:t>
-      </w:r>
-    </w:p>
-    <w:p>
-      <w:pPr>
-        <w:rPr>
-          <w:lang w:val="en-GB"/>
-        </w:rPr>
-      </w:pPr>
-      <w:r>
-        <w:rPr>
-          <w:lang w:val="en-GB"/>
-        </w:rPr>
-        <w:t xml:space="preserve">            ],</w:t>
-      </w:r>
-    </w:p>
-    <w:p>
-      <w:pPr>
-        <w:rPr>
-          <w:lang w:val="en-GB"/>
-        </w:rPr>
-      </w:pPr>
-      <w:r>
-        <w:rPr>
-          <w:lang w:val="en-GB"/>
-        </w:rPr>
-        <w:t xml:space="preserve">        ),</w:t>
-      </w:r>
-    </w:p>
-    <w:p>
-      <w:pPr>
-        <w:rPr>
-          <w:lang w:val="en-GB"/>
-        </w:rPr>
-      </w:pPr>
-      <w:r>
-        <w:rPr>
-          <w:lang w:val="en-GB"/>
-        </w:rPr>
-        <w:t xml:space="preserve">    ]</w:t>
-      </w:r>
-    </w:p>
-    <w:p>
-      <w:pPr>
-        <w:rPr>
-          <w:lang w:val="en-GB"/>
-        </w:rPr>
-      </w:pPr>
-    </w:p>
-    <w:p>
-      <w:pPr>
-        <w:rPr>
-          <w:lang w:val="en-GB"/>
-        </w:rPr>
-      </w:pPr>
-      <w:r>
-        <w:rPr>
-          <w:lang w:val="en-GB"/>
-        </w:rPr>
-        <w:t>(</w:t>
-      </w:r>
-      <w:proofErr w:type="spellStart"/>
       <w:proofErr w:type="gramStart"/>
       <w:r>
         <w:rPr>
@@ -1195,396 +1647,6 @@
         <w:rPr>
           <w:lang w:val="en-GB"/>
         </w:rPr>
-        <w:t xml:space="preserve">) G:\LUT\mysite&gt;python manage.py </w:t>
-      </w:r>
-      <w:proofErr w:type="spellStart"/>
-      <w:r>
-        <w:rPr>
-          <w:lang w:val="en-GB"/>
-        </w:rPr>
-        <w:t>sqlmigrate</w:t>
-      </w:r>
-      <w:proofErr w:type="spellEnd"/>
-      <w:r>
-        <w:rPr>
-          <w:lang w:val="en-GB"/>
-        </w:rPr>
-        <w:t xml:space="preserve"> polls 0001</w:t>
-      </w:r>
-    </w:p>
-    <w:p>
-      <w:pPr>
-        <w:rPr>
-          <w:lang w:val="en-GB"/>
-        </w:rPr>
-      </w:pPr>
-      <w:r>
-        <w:rPr>
-          <w:lang w:val="en-GB"/>
-        </w:rPr>
-        <w:t>BEGIN;</w:t>
-      </w:r>
-    </w:p>
-    <w:p>
-      <w:pPr>
-        <w:rPr>
-          <w:lang w:val="en-GB"/>
-        </w:rPr>
-      </w:pPr>
-      <w:r>
-        <w:rPr>
-          <w:lang w:val="en-GB"/>
-        </w:rPr>
-        <w:t>--</w:t>
-      </w:r>
-    </w:p>
-    <w:p>
-      <w:pPr>
-        <w:rPr>
-          <w:lang w:val="en-GB"/>
-        </w:rPr>
-      </w:pPr>
-      <w:r>
-        <w:rPr>
-          <w:lang w:val="en-GB"/>
-        </w:rPr>
-        <w:t>-- Create model Question</w:t>
-      </w:r>
-    </w:p>
-    <w:p>
-      <w:pPr>
-        <w:rPr>
-          <w:lang w:val="en-GB"/>
-        </w:rPr>
-      </w:pPr>
-      <w:r>
-        <w:rPr>
-          <w:lang w:val="en-GB"/>
-        </w:rPr>
-        <w:t>--</w:t>
-      </w:r>
-    </w:p>
-    <w:p>
-      <w:pPr>
-        <w:rPr>
-          <w:lang w:val="en-GB"/>
-        </w:rPr>
-      </w:pPr>
-      <w:r>
-        <w:rPr>
-          <w:lang w:val="en-GB"/>
-        </w:rPr>
-        <w:t>CREATE TABLE "</w:t>
-      </w:r>
-      <w:proofErr w:type="spellStart"/>
-      <w:r>
-        <w:rPr>
-          <w:lang w:val="en-GB"/>
-        </w:rPr>
-        <w:t>polls_question</w:t>
-      </w:r>
-      <w:proofErr w:type="spellEnd"/>
-      <w:r>
-        <w:rPr>
-          <w:lang w:val="en-GB"/>
-        </w:rPr>
-        <w:t>" ("id" integer NOT NULL PRIMARY KEY AUTOINCREMENT, "</w:t>
-      </w:r>
-      <w:proofErr w:type="spellStart"/>
-      <w:r>
-        <w:rPr>
-          <w:lang w:val="en-GB"/>
-        </w:rPr>
-        <w:t>question_text</w:t>
-      </w:r>
-      <w:proofErr w:type="spellEnd"/>
-      <w:r>
-        <w:rPr>
-          <w:lang w:val="en-GB"/>
-        </w:rPr>
-        <w:t xml:space="preserve">" </w:t>
-      </w:r>
-      <w:proofErr w:type="spellStart"/>
-      <w:proofErr w:type="gramStart"/>
-      <w:r>
-        <w:rPr>
-          <w:lang w:val="en-GB"/>
-        </w:rPr>
-        <w:t>varchar</w:t>
-      </w:r>
-      <w:proofErr w:type="spellEnd"/>
-      <w:r>
-        <w:rPr>
-          <w:lang w:val="en-GB"/>
-        </w:rPr>
-        <w:t>(</w:t>
-      </w:r>
-      <w:proofErr w:type="gramEnd"/>
-      <w:r>
-        <w:rPr>
-          <w:lang w:val="en-GB"/>
-        </w:rPr>
-        <w:t>200) NOT NULL, "</w:t>
-      </w:r>
-      <w:proofErr w:type="spellStart"/>
-      <w:r>
-        <w:rPr>
-          <w:lang w:val="en-GB"/>
-        </w:rPr>
-        <w:t>pub_date</w:t>
-      </w:r>
-      <w:proofErr w:type="spellEnd"/>
-      <w:r>
-        <w:rPr>
-          <w:lang w:val="en-GB"/>
-        </w:rPr>
-        <w:t xml:space="preserve">" </w:t>
-      </w:r>
-      <w:proofErr w:type="spellStart"/>
-      <w:r>
-        <w:rPr>
-          <w:lang w:val="en-GB"/>
-        </w:rPr>
-        <w:t>datetime</w:t>
-      </w:r>
-      <w:proofErr w:type="spellEnd"/>
-      <w:r>
-        <w:rPr>
-          <w:lang w:val="en-GB"/>
-        </w:rPr>
-        <w:t xml:space="preserve"> NOT NULL);</w:t>
-      </w:r>
-    </w:p>
-    <w:p>
-      <w:pPr>
-        <w:rPr>
-          <w:lang w:val="en-GB"/>
-        </w:rPr>
-      </w:pPr>
-      <w:r>
-        <w:rPr>
-          <w:lang w:val="en-GB"/>
-        </w:rPr>
-        <w:t>--</w:t>
-      </w:r>
-    </w:p>
-    <w:p>
-      <w:pPr>
-        <w:rPr>
-          <w:lang w:val="en-GB"/>
-        </w:rPr>
-      </w:pPr>
-      <w:r>
-        <w:rPr>
-          <w:lang w:val="en-GB"/>
-        </w:rPr>
-        <w:t>-- Create model Choice</w:t>
-      </w:r>
-    </w:p>
-    <w:p>
-      <w:pPr>
-        <w:rPr>
-          <w:lang w:val="en-GB"/>
-        </w:rPr>
-      </w:pPr>
-      <w:r>
-        <w:rPr>
-          <w:lang w:val="en-GB"/>
-        </w:rPr>
-        <w:t>--</w:t>
-      </w:r>
-    </w:p>
-    <w:p>
-      <w:pPr>
-        <w:rPr>
-          <w:lang w:val="en-GB"/>
-        </w:rPr>
-      </w:pPr>
-      <w:r>
-        <w:rPr>
-          <w:lang w:val="en-GB"/>
-        </w:rPr>
-        <w:lastRenderedPageBreak/>
-        <w:t>CREATE TABLE "</w:t>
-      </w:r>
-      <w:proofErr w:type="spellStart"/>
-      <w:r>
-        <w:rPr>
-          <w:lang w:val="en-GB"/>
-        </w:rPr>
-        <w:t>polls_choice</w:t>
-      </w:r>
-      <w:proofErr w:type="spellEnd"/>
-      <w:r>
-        <w:rPr>
-          <w:lang w:val="en-GB"/>
-        </w:rPr>
-        <w:t>" ("id" integer NOT NULL PRIMARY KEY AUTOINCREMENT, "</w:t>
-      </w:r>
-      <w:proofErr w:type="spellStart"/>
-      <w:r>
-        <w:rPr>
-          <w:lang w:val="en-GB"/>
-        </w:rPr>
-        <w:t>choice_text</w:t>
-      </w:r>
-      <w:proofErr w:type="spellEnd"/>
-      <w:r>
-        <w:rPr>
-          <w:lang w:val="en-GB"/>
-        </w:rPr>
-        <w:t xml:space="preserve">" </w:t>
-      </w:r>
-      <w:proofErr w:type="spellStart"/>
-      <w:r>
-        <w:rPr>
-          <w:lang w:val="en-GB"/>
-        </w:rPr>
-        <w:t>varchar</w:t>
-      </w:r>
-      <w:proofErr w:type="spellEnd"/>
-      <w:r>
-        <w:rPr>
-          <w:lang w:val="en-GB"/>
-        </w:rPr>
-        <w:t>(200) NOT NULL, "votes" integer NOT NULL, "</w:t>
-      </w:r>
-      <w:proofErr w:type="spellStart"/>
-      <w:r>
-        <w:rPr>
-          <w:lang w:val="en-GB"/>
-        </w:rPr>
-        <w:t>question_id</w:t>
-      </w:r>
-      <w:proofErr w:type="spellEnd"/>
-      <w:r>
-        <w:rPr>
-          <w:lang w:val="en-GB"/>
-        </w:rPr>
-        <w:t xml:space="preserve">" </w:t>
-      </w:r>
-      <w:proofErr w:type="spellStart"/>
-      <w:r>
-        <w:rPr>
-          <w:lang w:val="en-GB"/>
-        </w:rPr>
-        <w:t>bigint</w:t>
-      </w:r>
-      <w:proofErr w:type="spellEnd"/>
-      <w:r>
-        <w:rPr>
-          <w:lang w:val="en-GB"/>
-        </w:rPr>
-        <w:t xml:space="preserve"> NOT NULL REFERENCES "</w:t>
-      </w:r>
-      <w:proofErr w:type="spellStart"/>
-      <w:r>
-        <w:rPr>
-          <w:lang w:val="en-GB"/>
-        </w:rPr>
-        <w:t>polls_question</w:t>
-      </w:r>
-      <w:proofErr w:type="spellEnd"/>
-      <w:r>
-        <w:rPr>
-          <w:lang w:val="en-GB"/>
-        </w:rPr>
-        <w:t>" ("id") DEFERRABLE INITIALLY DEFERRED);</w:t>
-      </w:r>
-    </w:p>
-    <w:p>
-      <w:pPr>
-        <w:rPr>
-          <w:lang w:val="en-GB"/>
-        </w:rPr>
-      </w:pPr>
-      <w:r>
-        <w:rPr>
-          <w:lang w:val="en-GB"/>
-        </w:rPr>
-        <w:t>CREATE INDEX "polls_choice_question_id_c5b4b260" ON "</w:t>
-      </w:r>
-      <w:proofErr w:type="spellStart"/>
-      <w:r>
-        <w:rPr>
-          <w:lang w:val="en-GB"/>
-        </w:rPr>
-        <w:t>polls_choice</w:t>
-      </w:r>
-      <w:proofErr w:type="spellEnd"/>
-      <w:r>
-        <w:rPr>
-          <w:lang w:val="en-GB"/>
-        </w:rPr>
-        <w:t>" ("</w:t>
-      </w:r>
-      <w:proofErr w:type="spellStart"/>
-      <w:r>
-        <w:rPr>
-          <w:lang w:val="en-GB"/>
-        </w:rPr>
-        <w:t>question_id</w:t>
-      </w:r>
-      <w:proofErr w:type="spellEnd"/>
-      <w:r>
-        <w:rPr>
-          <w:lang w:val="en-GB"/>
-        </w:rPr>
-        <w:t>");</w:t>
-      </w:r>
-    </w:p>
-    <w:p>
-      <w:pPr>
-        <w:rPr>
-          <w:lang w:val="en-GB"/>
-        </w:rPr>
-      </w:pPr>
-      <w:r>
-        <w:rPr>
-          <w:lang w:val="en-GB"/>
-        </w:rPr>
-        <w:t>COMMIT;</w:t>
-      </w:r>
-    </w:p>
-    <w:p>
-      <w:pPr>
-        <w:rPr>
-          <w:lang w:val="en-GB"/>
-        </w:rPr>
-      </w:pPr>
-    </w:p>
-    <w:p>
-      <w:pPr>
-        <w:rPr>
-          <w:lang w:val="en-GB"/>
-        </w:rPr>
-      </w:pPr>
-      <w:r>
-        <w:rPr>
-          <w:lang w:val="en-GB"/>
-        </w:rPr>
-        <w:t>(</w:t>
-      </w:r>
-      <w:proofErr w:type="spellStart"/>
-      <w:proofErr w:type="gramStart"/>
-      <w:r>
-        <w:rPr>
-          <w:lang w:val="en-GB"/>
-        </w:rPr>
-        <w:t>django</w:t>
-      </w:r>
-      <w:proofErr w:type="spellEnd"/>
-      <w:r>
-        <w:rPr>
-          <w:lang w:val="en-GB"/>
-        </w:rPr>
-        <w:t>-test</w:t>
-      </w:r>
-      <w:proofErr w:type="gramEnd"/>
-      <w:r>
-        <w:rPr>
-          <w:lang w:val="en-GB"/>
-        </w:rPr>
         <w:t>) G:\LUT\mysite&gt;python manage.py migrate</w:t>
       </w:r>
     </w:p>
@@ -1754,6 +1816,11 @@
       </w:r>
     </w:p>
     <w:p>
+      <w:pPr>
+        <w:rPr>
+          <w:lang w:val="en-GB"/>
+        </w:rPr>
+      </w:pPr>
       <w:r>
         <w:rPr>
           <w:lang w:val="en-GB"/>
@@ -1761,6 +1828,9 @@
         <w:t xml:space="preserve">  Applying auth.0004_alter_user_username_opts... </w:t>
       </w:r>
       <w:r>
+        <w:rPr>
+          <w:lang w:val="en-GB"/>
+        </w:rPr>
         <w:t>OK</w:t>
       </w:r>
     </w:p>
@@ -1935,6 +2005,7 @@
         <w:rPr>
           <w:lang w:val="en-GB"/>
         </w:rPr>
+        <w:lastRenderedPageBreak/>
         <w:t xml:space="preserve">&gt;&gt;&gt; </w:t>
       </w:r>
       <w:proofErr w:type="spellStart"/>
@@ -2026,22 +2097,763 @@
         <w:rPr>
           <w:lang w:val="en-GB"/>
         </w:rPr>
+        <w:t>&lt;</w:t>
+      </w:r>
+      <w:proofErr w:type="spellStart"/>
+      <w:r>
+        <w:rPr>
+          <w:lang w:val="en-GB"/>
+        </w:rPr>
+        <w:t>QuerySet</w:t>
+      </w:r>
+      <w:proofErr w:type="spellEnd"/>
+      <w:r>
+        <w:rPr>
+          <w:lang w:val="en-GB"/>
+        </w:rPr>
+        <w:t xml:space="preserve"> [&lt;Question: What's up?&gt;]&gt;</w:t>
+      </w:r>
+    </w:p>
+    <w:p>
+      <w:pPr>
+        <w:rPr>
+          <w:lang w:val="en-GB"/>
+        </w:rPr>
+      </w:pPr>
+      <w:r>
+        <w:rPr>
+          <w:lang w:val="en-GB"/>
+        </w:rPr>
+        <w:t xml:space="preserve">&gt;&gt;&gt; </w:t>
+      </w:r>
+      <w:proofErr w:type="spellStart"/>
+      <w:proofErr w:type="gramStart"/>
+      <w:r>
+        <w:rPr>
+          <w:lang w:val="en-GB"/>
+        </w:rPr>
+        <w:t>Question.objects.filter</w:t>
+      </w:r>
+      <w:proofErr w:type="spellEnd"/>
+      <w:r>
+        <w:rPr>
+          <w:lang w:val="en-GB"/>
+        </w:rPr>
+        <w:t>(</w:t>
+      </w:r>
+      <w:proofErr w:type="spellStart"/>
+      <w:proofErr w:type="gramEnd"/>
+      <w:r>
+        <w:rPr>
+          <w:lang w:val="en-GB"/>
+        </w:rPr>
+        <w:t>question_text__startswith</w:t>
+      </w:r>
+      <w:proofErr w:type="spellEnd"/>
+      <w:r>
+        <w:rPr>
+          <w:lang w:val="en-GB"/>
+        </w:rPr>
+        <w:t>='What')</w:t>
+      </w:r>
+    </w:p>
+    <w:p>
+      <w:pPr>
+        <w:rPr>
+          <w:lang w:val="en-GB"/>
+        </w:rPr>
+      </w:pPr>
+      <w:r>
+        <w:rPr>
+          <w:lang w:val="en-GB"/>
+        </w:rPr>
+        <w:t>&lt;</w:t>
+      </w:r>
+      <w:proofErr w:type="spellStart"/>
+      <w:r>
+        <w:rPr>
+          <w:lang w:val="en-GB"/>
+        </w:rPr>
+        <w:t>QuerySet</w:t>
+      </w:r>
+      <w:proofErr w:type="spellEnd"/>
+      <w:r>
+        <w:rPr>
+          <w:lang w:val="en-GB"/>
+        </w:rPr>
+        <w:t xml:space="preserve"> [&lt;Question: What's up?&gt;]&gt;</w:t>
+      </w:r>
+    </w:p>
+    <w:p>
+      <w:pPr>
+        <w:rPr>
+          <w:lang w:val="en-GB"/>
+        </w:rPr>
+      </w:pPr>
+      <w:r>
+        <w:rPr>
+          <w:lang w:val="en-GB"/>
+        </w:rPr>
+        <w:t>&gt;&gt;&gt;</w:t>
+      </w:r>
+    </w:p>
+    <w:p>
+      <w:pPr>
+        <w:rPr>
+          <w:lang w:val="en-GB"/>
+        </w:rPr>
+      </w:pPr>
+      <w:r>
+        <w:rPr>
+          <w:lang w:val="en-GB"/>
+        </w:rPr>
+        <w:t xml:space="preserve">&gt;&gt;&gt; </w:t>
+      </w:r>
+      <w:proofErr w:type="gramStart"/>
+      <w:r>
+        <w:rPr>
+          <w:lang w:val="en-GB"/>
+        </w:rPr>
+        <w:t>from</w:t>
+      </w:r>
+      <w:proofErr w:type="gramEnd"/>
+      <w:r>
+        <w:rPr>
+          <w:lang w:val="en-GB"/>
+        </w:rPr>
+        <w:t xml:space="preserve"> </w:t>
+      </w:r>
+      <w:proofErr w:type="spellStart"/>
+      <w:r>
+        <w:rPr>
+          <w:lang w:val="en-GB"/>
+        </w:rPr>
+        <w:t>django.utils</w:t>
+      </w:r>
+      <w:proofErr w:type="spellEnd"/>
+      <w:r>
+        <w:rPr>
+          <w:lang w:val="en-GB"/>
+        </w:rPr>
+        <w:t xml:space="preserve"> import </w:t>
+      </w:r>
+      <w:proofErr w:type="spellStart"/>
+      <w:r>
+        <w:rPr>
+          <w:lang w:val="en-GB"/>
+        </w:rPr>
+        <w:t>timezone</w:t>
+      </w:r>
+      <w:proofErr w:type="spellEnd"/>
+    </w:p>
+    <w:p>
+      <w:pPr>
+        <w:rPr>
+          <w:lang w:val="en-GB"/>
+        </w:rPr>
+      </w:pPr>
+      <w:r>
+        <w:rPr>
+          <w:lang w:val="en-GB"/>
+        </w:rPr>
+        <w:t xml:space="preserve">&gt;&gt;&gt; </w:t>
+      </w:r>
+      <w:proofErr w:type="spellStart"/>
+      <w:r>
+        <w:rPr>
+          <w:lang w:val="en-GB"/>
+        </w:rPr>
+        <w:t>current_year</w:t>
+      </w:r>
+      <w:proofErr w:type="spellEnd"/>
+      <w:r>
+        <w:rPr>
+          <w:lang w:val="en-GB"/>
+        </w:rPr>
+        <w:t xml:space="preserve"> = </w:t>
+      </w:r>
+      <w:proofErr w:type="spellStart"/>
+      <w:proofErr w:type="gramStart"/>
+      <w:r>
+        <w:rPr>
+          <w:lang w:val="en-GB"/>
+        </w:rPr>
+        <w:t>timezone.now</w:t>
+      </w:r>
+      <w:proofErr w:type="spellEnd"/>
+      <w:r>
+        <w:rPr>
+          <w:lang w:val="en-GB"/>
+        </w:rPr>
+        <w:t>(</w:t>
+      </w:r>
+      <w:proofErr w:type="gramEnd"/>
+      <w:r>
+        <w:rPr>
+          <w:lang w:val="en-GB"/>
+        </w:rPr>
+        <w:t>).year</w:t>
+      </w:r>
+    </w:p>
+    <w:p>
+      <w:pPr>
+        <w:rPr>
+          <w:lang w:val="en-GB"/>
+        </w:rPr>
+      </w:pPr>
+      <w:r>
+        <w:rPr>
+          <w:lang w:val="en-GB"/>
+        </w:rPr>
+        <w:t xml:space="preserve">&gt;&gt;&gt; </w:t>
+      </w:r>
+      <w:proofErr w:type="spellStart"/>
+      <w:proofErr w:type="gramStart"/>
+      <w:r>
+        <w:rPr>
+          <w:lang w:val="en-GB"/>
+        </w:rPr>
+        <w:t>Question.objects.get</w:t>
+      </w:r>
+      <w:proofErr w:type="spellEnd"/>
+      <w:r>
+        <w:rPr>
+          <w:lang w:val="en-GB"/>
+        </w:rPr>
+        <w:t>(</w:t>
+      </w:r>
+      <w:proofErr w:type="spellStart"/>
+      <w:proofErr w:type="gramEnd"/>
+      <w:r>
+        <w:rPr>
+          <w:lang w:val="en-GB"/>
+        </w:rPr>
+        <w:t>pub_date__year</w:t>
+      </w:r>
+      <w:proofErr w:type="spellEnd"/>
+      <w:r>
+        <w:rPr>
+          <w:lang w:val="en-GB"/>
+        </w:rPr>
+        <w:t>=</w:t>
+      </w:r>
+      <w:proofErr w:type="spellStart"/>
+      <w:r>
+        <w:rPr>
+          <w:lang w:val="en-GB"/>
+        </w:rPr>
+        <w:t>current_year</w:t>
+      </w:r>
+      <w:proofErr w:type="spellEnd"/>
+      <w:r>
+        <w:rPr>
+          <w:lang w:val="en-GB"/>
+        </w:rPr>
+        <w:t>)</w:t>
+      </w:r>
+    </w:p>
+    <w:p>
+      <w:pPr>
+        <w:rPr>
+          <w:lang w:val="en-GB"/>
+        </w:rPr>
+      </w:pPr>
+      <w:r>
+        <w:rPr>
+          <w:lang w:val="en-GB"/>
+        </w:rPr>
+        <w:t>&lt;Question: What's up?&gt;</w:t>
+      </w:r>
+    </w:p>
+    <w:p>
+      <w:pPr>
+        <w:rPr>
+          <w:lang w:val="en-GB"/>
+        </w:rPr>
+      </w:pPr>
+      <w:r>
+        <w:rPr>
+          <w:lang w:val="en-GB"/>
+        </w:rPr>
+        <w:t>&gt;&gt;&gt; # Request an ID that doesn't exist, this will raise an exception.</w:t>
+      </w:r>
+    </w:p>
+    <w:p>
+      <w:pPr>
+        <w:rPr>
+          <w:lang w:val="en-GB"/>
+        </w:rPr>
+      </w:pPr>
+      <w:r>
+        <w:rPr>
+          <w:lang w:val="en-GB"/>
+        </w:rPr>
+        <w:t xml:space="preserve">&gt;&gt;&gt; </w:t>
+      </w:r>
+      <w:proofErr w:type="spellStart"/>
+      <w:proofErr w:type="gramStart"/>
+      <w:r>
+        <w:rPr>
+          <w:lang w:val="en-GB"/>
+        </w:rPr>
+        <w:t>Question.objects.get</w:t>
+      </w:r>
+      <w:proofErr w:type="spellEnd"/>
+      <w:r>
+        <w:rPr>
+          <w:lang w:val="en-GB"/>
+        </w:rPr>
+        <w:t>(</w:t>
+      </w:r>
+      <w:proofErr w:type="gramEnd"/>
+      <w:r>
+        <w:rPr>
+          <w:lang w:val="en-GB"/>
+        </w:rPr>
+        <w:t>id=2)</w:t>
+      </w:r>
+    </w:p>
+    <w:p>
+      <w:pPr>
+        <w:rPr>
+          <w:lang w:val="en-GB"/>
+        </w:rPr>
+      </w:pPr>
+      <w:proofErr w:type="spellStart"/>
+      <w:r>
+        <w:rPr>
+          <w:lang w:val="en-GB"/>
+        </w:rPr>
+        <w:t>Traceback</w:t>
+      </w:r>
+      <w:proofErr w:type="spellEnd"/>
+      <w:r>
+        <w:rPr>
+          <w:lang w:val="en-GB"/>
+        </w:rPr>
+        <w:t xml:space="preserve"> (most recent call last):</w:t>
+      </w:r>
+    </w:p>
+    <w:p>
+      <w:pPr>
+        <w:rPr>
+          <w:lang w:val="en-GB"/>
+        </w:rPr>
+      </w:pPr>
+      <w:r>
+        <w:rPr>
+          <w:lang w:val="en-GB"/>
+        </w:rPr>
+        <w:t xml:space="preserve">  File "&lt;console&gt;", line 1, in &lt;module&gt;</w:t>
+      </w:r>
+    </w:p>
+    <w:p>
+      <w:pPr>
+        <w:rPr>
+          <w:lang w:val="en-GB"/>
+        </w:rPr>
+      </w:pPr>
+      <w:r>
+        <w:rPr>
+          <w:lang w:val="en-GB"/>
+        </w:rPr>
+        <w:t xml:space="preserve">  File "G:\LUT\django-test\lib\site-packages\django\db\models\manager.py", line 85, in </w:t>
+      </w:r>
+      <w:proofErr w:type="spellStart"/>
+      <w:r>
+        <w:rPr>
+          <w:lang w:val="en-GB"/>
+        </w:rPr>
+        <w:t>manager_method</w:t>
+      </w:r>
+      <w:proofErr w:type="spellEnd"/>
+    </w:p>
+    <w:p>
+      <w:pPr>
+        <w:rPr>
+          <w:lang w:val="en-GB"/>
+        </w:rPr>
+      </w:pPr>
+      <w:r>
+        <w:rPr>
+          <w:lang w:val="en-GB"/>
+        </w:rPr>
+        <w:t xml:space="preserve">    </w:t>
+      </w:r>
+      <w:proofErr w:type="gramStart"/>
+      <w:r>
+        <w:rPr>
+          <w:lang w:val="en-GB"/>
+        </w:rPr>
+        <w:t>return</w:t>
+      </w:r>
+      <w:proofErr w:type="gramEnd"/>
+      <w:r>
+        <w:rPr>
+          <w:lang w:val="en-GB"/>
+        </w:rPr>
+        <w:t xml:space="preserve"> </w:t>
+      </w:r>
+      <w:proofErr w:type="spellStart"/>
+      <w:r>
+        <w:rPr>
+          <w:lang w:val="en-GB"/>
+        </w:rPr>
+        <w:t>getattr</w:t>
+      </w:r>
+      <w:proofErr w:type="spellEnd"/>
+      <w:r>
+        <w:rPr>
+          <w:lang w:val="en-GB"/>
+        </w:rPr>
+        <w:t>(</w:t>
+      </w:r>
+      <w:proofErr w:type="spellStart"/>
+      <w:r>
+        <w:rPr>
+          <w:lang w:val="en-GB"/>
+        </w:rPr>
+        <w:t>self.get_queryset</w:t>
+      </w:r>
+      <w:proofErr w:type="spellEnd"/>
+      <w:r>
+        <w:rPr>
+          <w:lang w:val="en-GB"/>
+        </w:rPr>
+        <w:t>(), name)(*</w:t>
+      </w:r>
+      <w:proofErr w:type="spellStart"/>
+      <w:r>
+        <w:rPr>
+          <w:lang w:val="en-GB"/>
+        </w:rPr>
+        <w:t>args</w:t>
+      </w:r>
+      <w:proofErr w:type="spellEnd"/>
+      <w:r>
+        <w:rPr>
+          <w:lang w:val="en-GB"/>
+        </w:rPr>
+        <w:t>, **</w:t>
+      </w:r>
+      <w:proofErr w:type="spellStart"/>
+      <w:r>
+        <w:rPr>
+          <w:lang w:val="en-GB"/>
+        </w:rPr>
+        <w:t>kwargs</w:t>
+      </w:r>
+      <w:proofErr w:type="spellEnd"/>
+      <w:r>
+        <w:rPr>
+          <w:lang w:val="en-GB"/>
+        </w:rPr>
+        <w:t>)</w:t>
+      </w:r>
+    </w:p>
+    <w:p>
+      <w:pPr>
+        <w:rPr>
+          <w:lang w:val="en-GB"/>
+        </w:rPr>
+      </w:pPr>
+      <w:r>
+        <w:rPr>
+          <w:lang w:val="en-GB"/>
+        </w:rPr>
+        <w:t xml:space="preserve">  File "G:\LUT\django-test\lib\site-packages\django\db\models\query.py", line 496, in get</w:t>
+      </w:r>
+    </w:p>
+    <w:p>
+      <w:pPr>
+        <w:rPr>
+          <w:lang w:val="en-GB"/>
+        </w:rPr>
+      </w:pPr>
+      <w:r>
+        <w:rPr>
+          <w:lang w:val="en-GB"/>
+        </w:rPr>
+        <w:t xml:space="preserve">    </w:t>
+      </w:r>
+      <w:proofErr w:type="gramStart"/>
+      <w:r>
+        <w:rPr>
+          <w:lang w:val="en-GB"/>
+        </w:rPr>
+        <w:t>raise</w:t>
+      </w:r>
+      <w:proofErr w:type="gramEnd"/>
+      <w:r>
+        <w:rPr>
+          <w:lang w:val="en-GB"/>
+        </w:rPr>
+        <w:t xml:space="preserve"> </w:t>
+      </w:r>
+      <w:proofErr w:type="spellStart"/>
+      <w:r>
+        <w:rPr>
+          <w:lang w:val="en-GB"/>
+        </w:rPr>
+        <w:t>self.model.DoesNotExist</w:t>
+      </w:r>
+      <w:proofErr w:type="spellEnd"/>
+      <w:r>
+        <w:rPr>
+          <w:lang w:val="en-GB"/>
+        </w:rPr>
+        <w:t>(</w:t>
+      </w:r>
+    </w:p>
+    <w:p>
+      <w:pPr>
+        <w:rPr>
+          <w:lang w:val="en-GB"/>
+        </w:rPr>
+      </w:pPr>
+      <w:proofErr w:type="spellStart"/>
+      <w:r>
+        <w:rPr>
+          <w:lang w:val="en-GB"/>
+        </w:rPr>
+        <w:t>polls.models.Question.DoesNotExist</w:t>
+      </w:r>
+      <w:proofErr w:type="spellEnd"/>
+      <w:r>
+        <w:rPr>
+          <w:lang w:val="en-GB"/>
+        </w:rPr>
+        <w:t>: Question matching query does not exist.</w:t>
+      </w:r>
+    </w:p>
+    <w:p>
+      <w:pPr>
+        <w:rPr>
+          <w:lang w:val="en-GB"/>
+        </w:rPr>
+      </w:pPr>
+      <w:r>
+        <w:rPr>
+          <w:lang w:val="en-GB"/>
+        </w:rPr>
+        <w:t>&gt;&gt;&gt;</w:t>
+      </w:r>
+    </w:p>
+    <w:p>
+      <w:pPr>
+        <w:rPr>
+          <w:lang w:val="en-GB"/>
+        </w:rPr>
+      </w:pPr>
+      <w:r>
+        <w:rPr>
+          <w:lang w:val="en-GB"/>
+        </w:rPr>
+        <w:t xml:space="preserve">&gt;&gt;&gt; </w:t>
+      </w:r>
+      <w:proofErr w:type="spellStart"/>
+      <w:proofErr w:type="gramStart"/>
+      <w:r>
+        <w:rPr>
+          <w:lang w:val="en-GB"/>
+        </w:rPr>
+        <w:t>Question.objects.get</w:t>
+      </w:r>
+      <w:proofErr w:type="spellEnd"/>
+      <w:r>
+        <w:rPr>
+          <w:lang w:val="en-GB"/>
+        </w:rPr>
+        <w:t>(</w:t>
+      </w:r>
+      <w:proofErr w:type="spellStart"/>
+      <w:proofErr w:type="gramEnd"/>
+      <w:r>
+        <w:rPr>
+          <w:lang w:val="en-GB"/>
+        </w:rPr>
+        <w:t>pk</w:t>
+      </w:r>
+      <w:proofErr w:type="spellEnd"/>
+      <w:r>
+        <w:rPr>
+          <w:lang w:val="en-GB"/>
+        </w:rPr>
+        <w:t>=1)</w:t>
+      </w:r>
+    </w:p>
+    <w:p>
+      <w:pPr>
+        <w:rPr>
+          <w:lang w:val="en-GB"/>
+        </w:rPr>
+      </w:pPr>
+      <w:r>
+        <w:rPr>
+          <w:lang w:val="en-GB"/>
+        </w:rPr>
+        <w:t>&lt;Question: What's up?&gt;</w:t>
+      </w:r>
+    </w:p>
+    <w:p>
+      <w:pPr>
+        <w:rPr>
+          <w:lang w:val="en-GB"/>
+        </w:rPr>
+      </w:pPr>
+      <w:r>
+        <w:rPr>
+          <w:lang w:val="en-GB"/>
+        </w:rPr>
+        <w:t>&gt;&gt;&gt;</w:t>
+      </w:r>
+    </w:p>
+    <w:p>
+      <w:pPr>
+        <w:rPr>
+          <w:lang w:val="en-GB"/>
+        </w:rPr>
+      </w:pPr>
+      <w:r>
+        <w:rPr>
+          <w:lang w:val="en-GB"/>
+        </w:rPr>
+        <w:t xml:space="preserve">&gt;&gt;&gt; q = </w:t>
+      </w:r>
+      <w:proofErr w:type="spellStart"/>
+      <w:proofErr w:type="gramStart"/>
+      <w:r>
+        <w:rPr>
+          <w:lang w:val="en-GB"/>
+        </w:rPr>
+        <w:t>Question.objects.get</w:t>
+      </w:r>
+      <w:proofErr w:type="spellEnd"/>
+      <w:r>
+        <w:rPr>
+          <w:lang w:val="en-GB"/>
+        </w:rPr>
+        <w:t>(</w:t>
+      </w:r>
+      <w:proofErr w:type="spellStart"/>
+      <w:proofErr w:type="gramEnd"/>
+      <w:r>
+        <w:rPr>
+          <w:lang w:val="en-GB"/>
+        </w:rPr>
+        <w:t>pk</w:t>
+      </w:r>
+      <w:proofErr w:type="spellEnd"/>
+      <w:r>
+        <w:rPr>
+          <w:lang w:val="en-GB"/>
+        </w:rPr>
+        <w:t>=1)</w:t>
+      </w:r>
+    </w:p>
+    <w:p>
+      <w:pPr>
+        <w:rPr>
+          <w:lang w:val="en-GB"/>
+        </w:rPr>
+      </w:pPr>
+      <w:r>
+        <w:rPr>
+          <w:lang w:val="en-GB"/>
+        </w:rPr>
+        <w:t xml:space="preserve">&gt;&gt;&gt; </w:t>
+      </w:r>
+      <w:proofErr w:type="spellStart"/>
+      <w:r>
+        <w:rPr>
+          <w:lang w:val="en-GB"/>
+        </w:rPr>
+        <w:t>q.was_published_</w:t>
+      </w:r>
+      <w:proofErr w:type="gramStart"/>
+      <w:r>
+        <w:rPr>
+          <w:lang w:val="en-GB"/>
+        </w:rPr>
+        <w:t>recently</w:t>
+      </w:r>
+      <w:proofErr w:type="spellEnd"/>
+      <w:r>
+        <w:rPr>
+          <w:lang w:val="en-GB"/>
+        </w:rPr>
+        <w:t>()</w:t>
+      </w:r>
+      <w:proofErr w:type="gramEnd"/>
+    </w:p>
+    <w:p>
+      <w:pPr>
+        <w:rPr>
+          <w:lang w:val="en-GB"/>
+        </w:rPr>
+      </w:pPr>
+      <w:r>
+        <w:rPr>
+          <w:lang w:val="en-GB"/>
+        </w:rPr>
+        <w:t>True</w:t>
+      </w:r>
+    </w:p>
+    <w:p>
+      <w:pPr>
+        <w:rPr>
+          <w:lang w:val="en-GB"/>
+        </w:rPr>
+      </w:pPr>
+      <w:r>
+        <w:rPr>
+          <w:lang w:val="en-GB"/>
+        </w:rPr>
         <w:lastRenderedPageBreak/>
-        <w:t>&lt;</w:t>
-      </w:r>
-      <w:proofErr w:type="spellStart"/>
-      <w:r>
-        <w:rPr>
-          <w:lang w:val="en-GB"/>
-        </w:rPr>
-        <w:t>QuerySet</w:t>
-      </w:r>
-      <w:proofErr w:type="spellEnd"/>
-      <w:r>
-        <w:rPr>
-          <w:lang w:val="en-GB"/>
-        </w:rPr>
-        <w:t xml:space="preserve"> [&lt;Question: What's up?&gt;]&gt;</w:t>
+        <w:t>&gt;&gt;&gt;</w:t>
+      </w:r>
+    </w:p>
+    <w:p>
+      <w:pPr>
+        <w:rPr>
+          <w:lang w:val="en-GB"/>
+        </w:rPr>
+      </w:pPr>
+      <w:r>
+        <w:rPr>
+          <w:lang w:val="en-GB"/>
+        </w:rPr>
+        <w:t xml:space="preserve">&gt;&gt;&gt; q = </w:t>
+      </w:r>
+      <w:proofErr w:type="spellStart"/>
+      <w:proofErr w:type="gramStart"/>
+      <w:r>
+        <w:rPr>
+          <w:lang w:val="en-GB"/>
+        </w:rPr>
+        <w:t>Question.objects.get</w:t>
+      </w:r>
+      <w:proofErr w:type="spellEnd"/>
+      <w:r>
+        <w:rPr>
+          <w:lang w:val="en-GB"/>
+        </w:rPr>
+        <w:t>(</w:t>
+      </w:r>
+      <w:proofErr w:type="spellStart"/>
+      <w:proofErr w:type="gramEnd"/>
+      <w:r>
+        <w:rPr>
+          <w:lang w:val="en-GB"/>
+        </w:rPr>
+        <w:t>pk</w:t>
+      </w:r>
+      <w:proofErr w:type="spellEnd"/>
+      <w:r>
+        <w:rPr>
+          <w:lang w:val="en-GB"/>
+        </w:rPr>
+        <w:t>=1)</w:t>
       </w:r>
     </w:p>
     <w:p>
@@ -2057,655 +2869,18 @@
         <w:t xml:space="preserve">&gt;&gt;&gt; </w:t>
       </w:r>
       <w:proofErr w:type="spellStart"/>
-      <w:proofErr w:type="gramStart"/>
-      <w:r>
-        <w:rPr>
-          <w:lang w:val="en-GB"/>
-        </w:rPr>
-        <w:t>Question.objects.filter</w:t>
-      </w:r>
-      <w:proofErr w:type="spellEnd"/>
-      <w:r>
-        <w:rPr>
-          <w:lang w:val="en-GB"/>
-        </w:rPr>
-        <w:t>(</w:t>
-      </w:r>
-      <w:proofErr w:type="spellStart"/>
-      <w:proofErr w:type="gramEnd"/>
-      <w:r>
-        <w:rPr>
-          <w:lang w:val="en-GB"/>
-        </w:rPr>
-        <w:t>question_text__startswith</w:t>
-      </w:r>
-      <w:proofErr w:type="spellEnd"/>
-      <w:r>
-        <w:rPr>
-          <w:lang w:val="en-GB"/>
-        </w:rPr>
-        <w:t>='What')</w:t>
-      </w:r>
-    </w:p>
-    <w:p>
-      <w:pPr>
-        <w:rPr>
-          <w:lang w:val="en-GB"/>
-        </w:rPr>
-      </w:pPr>
-      <w:r>
-        <w:rPr>
-          <w:lang w:val="en-GB"/>
-        </w:rPr>
-        <w:t>&lt;</w:t>
-      </w:r>
-      <w:proofErr w:type="spellStart"/>
-      <w:r>
-        <w:rPr>
-          <w:lang w:val="en-GB"/>
-        </w:rPr>
-        <w:t>QuerySet</w:t>
-      </w:r>
-      <w:proofErr w:type="spellEnd"/>
-      <w:r>
-        <w:rPr>
-          <w:lang w:val="en-GB"/>
-        </w:rPr>
-        <w:t xml:space="preserve"> [&lt;Question: What's up?&gt;]&gt;</w:t>
-      </w:r>
-    </w:p>
-    <w:p>
-      <w:pPr>
-        <w:rPr>
-          <w:lang w:val="en-GB"/>
-        </w:rPr>
-      </w:pPr>
-      <w:r>
-        <w:rPr>
-          <w:lang w:val="en-GB"/>
-        </w:rPr>
-        <w:t>&gt;&gt;&gt;</w:t>
-      </w:r>
-    </w:p>
-    <w:p>
-      <w:pPr>
-        <w:rPr>
-          <w:lang w:val="en-GB"/>
-        </w:rPr>
-      </w:pPr>
-      <w:r>
-        <w:rPr>
-          <w:lang w:val="en-GB"/>
-        </w:rPr>
-        <w:t xml:space="preserve">&gt;&gt;&gt; </w:t>
-      </w:r>
-      <w:proofErr w:type="gramStart"/>
-      <w:r>
-        <w:rPr>
-          <w:lang w:val="en-GB"/>
-        </w:rPr>
-        <w:t>from</w:t>
-      </w:r>
-      <w:proofErr w:type="gramEnd"/>
-      <w:r>
-        <w:rPr>
-          <w:lang w:val="en-GB"/>
-        </w:rPr>
-        <w:t xml:space="preserve"> </w:t>
-      </w:r>
-      <w:proofErr w:type="spellStart"/>
-      <w:r>
-        <w:rPr>
-          <w:lang w:val="en-GB"/>
-        </w:rPr>
-        <w:t>django.utils</w:t>
-      </w:r>
-      <w:proofErr w:type="spellEnd"/>
-      <w:r>
-        <w:rPr>
-          <w:lang w:val="en-GB"/>
-        </w:rPr>
-        <w:t xml:space="preserve"> import </w:t>
-      </w:r>
-      <w:proofErr w:type="spellStart"/>
-      <w:r>
-        <w:rPr>
-          <w:lang w:val="en-GB"/>
-        </w:rPr>
-        <w:t>timezone</w:t>
-      </w:r>
-      <w:proofErr w:type="spellEnd"/>
-    </w:p>
-    <w:p>
-      <w:pPr>
-        <w:rPr>
-          <w:lang w:val="en-GB"/>
-        </w:rPr>
-      </w:pPr>
-      <w:r>
-        <w:rPr>
-          <w:lang w:val="en-GB"/>
-        </w:rPr>
-        <w:t xml:space="preserve">&gt;&gt;&gt; </w:t>
-      </w:r>
-      <w:proofErr w:type="spellStart"/>
-      <w:r>
-        <w:rPr>
-          <w:lang w:val="en-GB"/>
-        </w:rPr>
-        <w:t>current_year</w:t>
-      </w:r>
-      <w:proofErr w:type="spellEnd"/>
-      <w:r>
-        <w:rPr>
-          <w:lang w:val="en-GB"/>
-        </w:rPr>
-        <w:t xml:space="preserve"> = </w:t>
-      </w:r>
-      <w:proofErr w:type="spellStart"/>
-      <w:proofErr w:type="gramStart"/>
-      <w:r>
-        <w:rPr>
-          <w:lang w:val="en-GB"/>
-        </w:rPr>
-        <w:t>timezone.now</w:t>
-      </w:r>
-      <w:proofErr w:type="spellEnd"/>
-      <w:r>
-        <w:rPr>
-          <w:lang w:val="en-GB"/>
-        </w:rPr>
-        <w:t>(</w:t>
-      </w:r>
-      <w:proofErr w:type="gramEnd"/>
-      <w:r>
-        <w:rPr>
-          <w:lang w:val="en-GB"/>
-        </w:rPr>
-        <w:t>).year</w:t>
-      </w:r>
-    </w:p>
-    <w:p>
-      <w:pPr>
-        <w:rPr>
-          <w:lang w:val="en-GB"/>
-        </w:rPr>
-      </w:pPr>
-      <w:r>
-        <w:rPr>
-          <w:lang w:val="en-GB"/>
-        </w:rPr>
-        <w:t xml:space="preserve">&gt;&gt;&gt; </w:t>
-      </w:r>
-      <w:proofErr w:type="spellStart"/>
-      <w:proofErr w:type="gramStart"/>
-      <w:r>
-        <w:rPr>
-          <w:lang w:val="en-GB"/>
-        </w:rPr>
-        <w:t>Question.objects.get</w:t>
-      </w:r>
-      <w:proofErr w:type="spellEnd"/>
-      <w:r>
-        <w:rPr>
-          <w:lang w:val="en-GB"/>
-        </w:rPr>
-        <w:t>(</w:t>
-      </w:r>
-      <w:proofErr w:type="spellStart"/>
-      <w:proofErr w:type="gramEnd"/>
-      <w:r>
-        <w:rPr>
-          <w:lang w:val="en-GB"/>
-        </w:rPr>
-        <w:t>pub_date__year</w:t>
-      </w:r>
-      <w:proofErr w:type="spellEnd"/>
-      <w:r>
-        <w:rPr>
-          <w:lang w:val="en-GB"/>
-        </w:rPr>
-        <w:t>=</w:t>
-      </w:r>
-      <w:proofErr w:type="spellStart"/>
-      <w:r>
-        <w:rPr>
-          <w:lang w:val="en-GB"/>
-        </w:rPr>
-        <w:t>current_year</w:t>
-      </w:r>
-      <w:proofErr w:type="spellEnd"/>
-      <w:r>
-        <w:rPr>
-          <w:lang w:val="en-GB"/>
-        </w:rPr>
-        <w:t>)</w:t>
-      </w:r>
-    </w:p>
-    <w:p>
-      <w:pPr>
-        <w:rPr>
-          <w:lang w:val="en-GB"/>
-        </w:rPr>
-      </w:pPr>
-      <w:r>
-        <w:rPr>
-          <w:lang w:val="en-GB"/>
-        </w:rPr>
-        <w:t>&lt;Question: What's up?&gt;</w:t>
-      </w:r>
-    </w:p>
-    <w:p>
-      <w:pPr>
-        <w:rPr>
-          <w:lang w:val="en-GB"/>
-        </w:rPr>
-      </w:pPr>
-      <w:r>
-        <w:rPr>
-          <w:lang w:val="en-GB"/>
-        </w:rPr>
-        <w:t>&gt;&gt;&gt; # Request an ID that doesn't exist, this will raise an exception.</w:t>
-      </w:r>
-    </w:p>
-    <w:p>
-      <w:pPr>
-        <w:rPr>
-          <w:lang w:val="en-GB"/>
-        </w:rPr>
-      </w:pPr>
-      <w:r>
-        <w:rPr>
-          <w:lang w:val="en-GB"/>
-        </w:rPr>
-        <w:t xml:space="preserve">&gt;&gt;&gt; </w:t>
-      </w:r>
-      <w:proofErr w:type="spellStart"/>
-      <w:proofErr w:type="gramStart"/>
-      <w:r>
-        <w:rPr>
-          <w:lang w:val="en-GB"/>
-        </w:rPr>
-        <w:t>Question.objects.get</w:t>
-      </w:r>
-      <w:proofErr w:type="spellEnd"/>
-      <w:r>
-        <w:rPr>
-          <w:lang w:val="en-GB"/>
-        </w:rPr>
-        <w:t>(</w:t>
-      </w:r>
-      <w:proofErr w:type="gramEnd"/>
-      <w:r>
-        <w:rPr>
-          <w:lang w:val="en-GB"/>
-        </w:rPr>
-        <w:t>id=2)</w:t>
-      </w:r>
-    </w:p>
-    <w:p>
-      <w:pPr>
-        <w:rPr>
-          <w:lang w:val="en-GB"/>
-        </w:rPr>
-      </w:pPr>
-      <w:proofErr w:type="spellStart"/>
-      <w:r>
-        <w:rPr>
-          <w:lang w:val="en-GB"/>
-        </w:rPr>
-        <w:t>Traceback</w:t>
-      </w:r>
-      <w:proofErr w:type="spellEnd"/>
-      <w:r>
-        <w:rPr>
-          <w:lang w:val="en-GB"/>
-        </w:rPr>
-        <w:t xml:space="preserve"> (most recent call last):</w:t>
-      </w:r>
-    </w:p>
-    <w:p>
-      <w:pPr>
-        <w:rPr>
-          <w:lang w:val="en-GB"/>
-        </w:rPr>
-      </w:pPr>
-      <w:r>
-        <w:rPr>
-          <w:lang w:val="en-GB"/>
-        </w:rPr>
-        <w:t xml:space="preserve">  File "&lt;console&gt;", line 1, in &lt;module&gt;</w:t>
-      </w:r>
-    </w:p>
-    <w:p>
-      <w:pPr>
-        <w:rPr>
-          <w:lang w:val="en-GB"/>
-        </w:rPr>
-      </w:pPr>
-      <w:r>
-        <w:rPr>
-          <w:lang w:val="en-GB"/>
-        </w:rPr>
-        <w:t xml:space="preserve">  File "G:\LUT\django-test\lib\site-packages\django\db\models\manager.py", line 85, in </w:t>
-      </w:r>
-      <w:proofErr w:type="spellStart"/>
-      <w:r>
-        <w:rPr>
-          <w:lang w:val="en-GB"/>
-        </w:rPr>
-        <w:t>manager_method</w:t>
-      </w:r>
-      <w:proofErr w:type="spellEnd"/>
-    </w:p>
-    <w:p>
-      <w:pPr>
-        <w:rPr>
-          <w:lang w:val="en-GB"/>
-        </w:rPr>
-      </w:pPr>
-      <w:r>
-        <w:rPr>
-          <w:lang w:val="en-GB"/>
-        </w:rPr>
-        <w:t xml:space="preserve">    </w:t>
-      </w:r>
-      <w:proofErr w:type="gramStart"/>
-      <w:r>
-        <w:rPr>
-          <w:lang w:val="en-GB"/>
-        </w:rPr>
-        <w:t>return</w:t>
-      </w:r>
-      <w:proofErr w:type="gramEnd"/>
-      <w:r>
-        <w:rPr>
-          <w:lang w:val="en-GB"/>
-        </w:rPr>
-        <w:t xml:space="preserve"> </w:t>
-      </w:r>
-      <w:proofErr w:type="spellStart"/>
-      <w:r>
-        <w:rPr>
-          <w:lang w:val="en-GB"/>
-        </w:rPr>
-        <w:t>getattr</w:t>
-      </w:r>
-      <w:proofErr w:type="spellEnd"/>
-      <w:r>
-        <w:rPr>
-          <w:lang w:val="en-GB"/>
-        </w:rPr>
-        <w:t>(</w:t>
-      </w:r>
-      <w:proofErr w:type="spellStart"/>
-      <w:r>
-        <w:rPr>
-          <w:lang w:val="en-GB"/>
-        </w:rPr>
-        <w:t>self.get_queryset</w:t>
-      </w:r>
-      <w:proofErr w:type="spellEnd"/>
-      <w:r>
-        <w:rPr>
-          <w:lang w:val="en-GB"/>
-        </w:rPr>
-        <w:t>(), name)(*</w:t>
-      </w:r>
-      <w:proofErr w:type="spellStart"/>
-      <w:r>
-        <w:rPr>
-          <w:lang w:val="en-GB"/>
-        </w:rPr>
-        <w:t>args</w:t>
-      </w:r>
-      <w:proofErr w:type="spellEnd"/>
-      <w:r>
-        <w:rPr>
-          <w:lang w:val="en-GB"/>
-        </w:rPr>
-        <w:t>, **</w:t>
-      </w:r>
-      <w:proofErr w:type="spellStart"/>
-      <w:r>
-        <w:rPr>
-          <w:lang w:val="en-GB"/>
-        </w:rPr>
-        <w:t>kwargs</w:t>
-      </w:r>
-      <w:proofErr w:type="spellEnd"/>
-      <w:r>
-        <w:rPr>
-          <w:lang w:val="en-GB"/>
-        </w:rPr>
-        <w:t>)</w:t>
-      </w:r>
-    </w:p>
-    <w:p>
-      <w:pPr>
-        <w:rPr>
-          <w:lang w:val="en-GB"/>
-        </w:rPr>
-      </w:pPr>
-      <w:r>
-        <w:rPr>
-          <w:lang w:val="en-GB"/>
-        </w:rPr>
-        <w:t xml:space="preserve">  File "G:\LUT\django-test\lib\site-packages\django\db\models\query.py", line 496, in get</w:t>
-      </w:r>
-    </w:p>
-    <w:p>
-      <w:pPr>
-        <w:rPr>
-          <w:lang w:val="en-GB"/>
-        </w:rPr>
-      </w:pPr>
-      <w:r>
-        <w:rPr>
-          <w:lang w:val="en-GB"/>
-        </w:rPr>
-        <w:t xml:space="preserve">    </w:t>
-      </w:r>
-      <w:proofErr w:type="gramStart"/>
-      <w:r>
-        <w:rPr>
-          <w:lang w:val="en-GB"/>
-        </w:rPr>
-        <w:t>raise</w:t>
-      </w:r>
-      <w:proofErr w:type="gramEnd"/>
-      <w:r>
-        <w:rPr>
-          <w:lang w:val="en-GB"/>
-        </w:rPr>
-        <w:t xml:space="preserve"> </w:t>
-      </w:r>
-      <w:proofErr w:type="spellStart"/>
-      <w:r>
-        <w:rPr>
-          <w:lang w:val="en-GB"/>
-        </w:rPr>
-        <w:t>self.model.DoesNotExist</w:t>
-      </w:r>
-      <w:proofErr w:type="spellEnd"/>
-      <w:r>
-        <w:rPr>
-          <w:lang w:val="en-GB"/>
-        </w:rPr>
-        <w:t>(</w:t>
-      </w:r>
-    </w:p>
-    <w:p>
-      <w:pPr>
-        <w:rPr>
-          <w:lang w:val="en-GB"/>
-        </w:rPr>
-      </w:pPr>
-      <w:proofErr w:type="spellStart"/>
-      <w:r>
-        <w:rPr>
-          <w:lang w:val="en-GB"/>
-        </w:rPr>
-        <w:t>polls.models.Question.DoesNotExist</w:t>
-      </w:r>
-      <w:proofErr w:type="spellEnd"/>
-      <w:r>
-        <w:rPr>
-          <w:lang w:val="en-GB"/>
-        </w:rPr>
-        <w:t>: Question matching query does not exist.</w:t>
-      </w:r>
-    </w:p>
-    <w:p>
-      <w:pPr>
-        <w:rPr>
-          <w:lang w:val="en-GB"/>
-        </w:rPr>
-      </w:pPr>
-      <w:r>
-        <w:rPr>
-          <w:lang w:val="en-GB"/>
-        </w:rPr>
-        <w:t>&gt;&gt;&gt;</w:t>
-      </w:r>
-    </w:p>
-    <w:p>
-      <w:pPr>
-        <w:rPr>
-          <w:lang w:val="en-GB"/>
-        </w:rPr>
-      </w:pPr>
-      <w:r>
-        <w:rPr>
-          <w:lang w:val="en-GB"/>
-        </w:rPr>
-        <w:t xml:space="preserve">&gt;&gt;&gt; </w:t>
-      </w:r>
-      <w:proofErr w:type="spellStart"/>
-      <w:proofErr w:type="gramStart"/>
-      <w:r>
-        <w:rPr>
-          <w:lang w:val="en-GB"/>
-        </w:rPr>
-        <w:t>Question.objects.get</w:t>
-      </w:r>
-      <w:proofErr w:type="spellEnd"/>
-      <w:r>
-        <w:rPr>
-          <w:lang w:val="en-GB"/>
-        </w:rPr>
-        <w:t>(</w:t>
-      </w:r>
-      <w:proofErr w:type="spellStart"/>
-      <w:proofErr w:type="gramEnd"/>
-      <w:r>
-        <w:rPr>
-          <w:lang w:val="en-GB"/>
-        </w:rPr>
-        <w:t>pk</w:t>
-      </w:r>
-      <w:proofErr w:type="spellEnd"/>
-      <w:r>
-        <w:rPr>
-          <w:lang w:val="en-GB"/>
-        </w:rPr>
-        <w:t>=1)</w:t>
-      </w:r>
-    </w:p>
-    <w:p>
-      <w:pPr>
-        <w:rPr>
-          <w:lang w:val="en-GB"/>
-        </w:rPr>
-      </w:pPr>
-      <w:r>
-        <w:rPr>
-          <w:lang w:val="en-GB"/>
-        </w:rPr>
-        <w:t>&lt;Question: What's up?&gt;</w:t>
-      </w:r>
-    </w:p>
-    <w:p>
-      <w:pPr>
-        <w:rPr>
-          <w:lang w:val="en-GB"/>
-        </w:rPr>
-      </w:pPr>
-      <w:r>
-        <w:rPr>
-          <w:lang w:val="en-GB"/>
-        </w:rPr>
-        <w:t>&gt;&gt;&gt;</w:t>
-      </w:r>
-    </w:p>
-    <w:p>
-      <w:pPr>
-        <w:rPr>
-          <w:lang w:val="en-GB"/>
-        </w:rPr>
-      </w:pPr>
-      <w:r>
-        <w:rPr>
-          <w:lang w:val="en-GB"/>
-        </w:rPr>
-        <w:t xml:space="preserve">&gt;&gt;&gt; q = </w:t>
-      </w:r>
-      <w:proofErr w:type="spellStart"/>
-      <w:proofErr w:type="gramStart"/>
-      <w:r>
-        <w:rPr>
-          <w:lang w:val="en-GB"/>
-        </w:rPr>
-        <w:t>Question.objects.get</w:t>
-      </w:r>
-      <w:proofErr w:type="spellEnd"/>
-      <w:r>
-        <w:rPr>
-          <w:lang w:val="en-GB"/>
-        </w:rPr>
-        <w:t>(</w:t>
-      </w:r>
-      <w:proofErr w:type="spellStart"/>
-      <w:proofErr w:type="gramEnd"/>
-      <w:r>
-        <w:rPr>
-          <w:lang w:val="en-GB"/>
-        </w:rPr>
-        <w:t>pk</w:t>
-      </w:r>
-      <w:proofErr w:type="spellEnd"/>
-      <w:r>
-        <w:rPr>
-          <w:lang w:val="en-GB"/>
-        </w:rPr>
-        <w:t>=1)</w:t>
-      </w:r>
-    </w:p>
-    <w:p>
-      <w:pPr>
-        <w:rPr>
-          <w:lang w:val="en-GB"/>
-        </w:rPr>
-      </w:pPr>
-      <w:r>
-        <w:rPr>
-          <w:lang w:val="en-GB"/>
-        </w:rPr>
-        <w:t xml:space="preserve">&gt;&gt;&gt; </w:t>
-      </w:r>
-      <w:proofErr w:type="spellStart"/>
-      <w:r>
-        <w:rPr>
-          <w:lang w:val="en-GB"/>
-        </w:rPr>
-        <w:t>q.was_published_</w:t>
-      </w:r>
-      <w:proofErr w:type="gramStart"/>
-      <w:r>
-        <w:rPr>
-          <w:lang w:val="en-GB"/>
-        </w:rPr>
-        <w:t>recently</w:t>
+      <w:r>
+        <w:rPr>
+          <w:lang w:val="en-GB"/>
+        </w:rPr>
+        <w:t>q.choice_</w:t>
+      </w:r>
+      <w:proofErr w:type="gramStart"/>
+      <w:r>
+        <w:rPr>
+          <w:lang w:val="en-GB"/>
+        </w:rPr>
+        <w:t>set.all</w:t>
       </w:r>
       <w:proofErr w:type="spellEnd"/>
       <w:r>
@@ -2726,111 +2901,6 @@
         <w:rPr>
           <w:lang w:val="en-GB"/>
         </w:rPr>
-        <w:t>True</w:t>
-      </w:r>
-    </w:p>
-    <w:p>
-      <w:pPr>
-        <w:rPr>
-          <w:lang w:val="en-GB"/>
-        </w:rPr>
-      </w:pPr>
-      <w:r>
-        <w:rPr>
-          <w:lang w:val="en-GB"/>
-        </w:rPr>
-        <w:t>&gt;&gt;&gt;</w:t>
-      </w:r>
-    </w:p>
-    <w:p>
-      <w:pPr>
-        <w:rPr>
-          <w:lang w:val="en-GB"/>
-        </w:rPr>
-      </w:pPr>
-      <w:r>
-        <w:rPr>
-          <w:lang w:val="en-GB"/>
-        </w:rPr>
-        <w:t xml:space="preserve">&gt;&gt;&gt; q = </w:t>
-      </w:r>
-      <w:proofErr w:type="spellStart"/>
-      <w:proofErr w:type="gramStart"/>
-      <w:r>
-        <w:rPr>
-          <w:lang w:val="en-GB"/>
-        </w:rPr>
-        <w:t>Question.objects.get</w:t>
-      </w:r>
-      <w:proofErr w:type="spellEnd"/>
-      <w:r>
-        <w:rPr>
-          <w:lang w:val="en-GB"/>
-        </w:rPr>
-        <w:t>(</w:t>
-      </w:r>
-      <w:proofErr w:type="spellStart"/>
-      <w:proofErr w:type="gramEnd"/>
-      <w:r>
-        <w:rPr>
-          <w:lang w:val="en-GB"/>
-        </w:rPr>
-        <w:t>pk</w:t>
-      </w:r>
-      <w:proofErr w:type="spellEnd"/>
-      <w:r>
-        <w:rPr>
-          <w:lang w:val="en-GB"/>
-        </w:rPr>
-        <w:t>=1)</w:t>
-      </w:r>
-    </w:p>
-    <w:p>
-      <w:pPr>
-        <w:rPr>
-          <w:lang w:val="en-GB"/>
-        </w:rPr>
-      </w:pPr>
-      <w:r>
-        <w:rPr>
-          <w:lang w:val="en-GB"/>
-        </w:rPr>
-        <w:t xml:space="preserve">&gt;&gt;&gt; </w:t>
-      </w:r>
-      <w:proofErr w:type="spellStart"/>
-      <w:r>
-        <w:rPr>
-          <w:lang w:val="en-GB"/>
-        </w:rPr>
-        <w:t>q.choice_</w:t>
-      </w:r>
-      <w:proofErr w:type="gramStart"/>
-      <w:r>
-        <w:rPr>
-          <w:lang w:val="en-GB"/>
-        </w:rPr>
-        <w:t>set.all</w:t>
-      </w:r>
-      <w:proofErr w:type="spellEnd"/>
-      <w:r>
-        <w:rPr>
-          <w:lang w:val="en-GB"/>
-        </w:rPr>
-        <w:t>()</w:t>
-      </w:r>
-      <w:proofErr w:type="gramEnd"/>
-    </w:p>
-    <w:p>
-      <w:pPr>
-        <w:rPr>
-          <w:lang w:val="en-GB"/>
-        </w:rPr>
-      </w:pPr>
-      <w:r>
-        <w:rPr>
-          <w:lang w:val="en-GB"/>
-        </w:rPr>
-        <w:lastRenderedPageBreak/>
         <w:t>&lt;</w:t>
       </w:r>
       <w:proofErr w:type="spellStart"/>
@@ -3493,6 +3563,7 @@
         <w:rPr>
           <w:lang w:val="en-GB"/>
         </w:rPr>
+        <w:lastRenderedPageBreak/>
         <w:t>Password:</w:t>
       </w:r>
     </w:p>
@@ -4006,6 +4077,7 @@
         <w:rPr>
           <w:lang w:val="en-GB"/>
         </w:rPr>
+        <w:lastRenderedPageBreak/>
         <w:t>[01/Jul/2022 12:16:43] "GET /static/admin/</w:t>
       </w:r>
       <w:proofErr w:type="spellStart"/>
@@ -4087,7 +4159,6 @@
         <w:rPr>
           <w:lang w:val="en-GB"/>
         </w:rPr>
-        <w:lastRenderedPageBreak/>
         <w:t>[01/Jul/2022 12:16:43] "GET /static/admin/fonts/</w:t>
       </w:r>
       <w:proofErr w:type="spellStart"/>
@@ -4189,7 +4260,7 @@
                     </pic:cNvPicPr>
                   </pic:nvPicPr>
                   <pic:blipFill>
-                    <a:blip r:embed="rId5" cstate="print"/>
+                    <a:blip r:embed="rId7" cstate="print"/>
                     <a:srcRect/>
                     <a:stretch>
                       <a:fillRect/>
@@ -4247,7 +4318,7 @@
                     </pic:cNvPicPr>
                   </pic:nvPicPr>
                   <pic:blipFill>
-                    <a:blip r:embed="rId6" cstate="print"/>
+                    <a:blip r:embed="rId8" cstate="print"/>
                     <a:srcRect/>
                     <a:stretch>
                       <a:fillRect/>
@@ -4305,7 +4376,7 @@
                     </pic:cNvPicPr>
                   </pic:nvPicPr>
                   <pic:blipFill>
-                    <a:blip r:embed="rId7" cstate="print"/>
+                    <a:blip r:embed="rId9" cstate="print"/>
                     <a:srcRect/>
                     <a:stretch>
                       <a:fillRect/>
@@ -4488,6 +4559,7 @@
           <w:szCs w:val="20"/>
           <w:lang w:eastAsia="fi-FI"/>
         </w:rPr>
+        <w:lastRenderedPageBreak/>
         <w:t>admin.site.register</w:t>
       </w:r>
       <w:proofErr w:type="spellEnd"/>
@@ -4546,7 +4618,6 @@
           <w:noProof/>
           <w:lang w:eastAsia="fi-FI"/>
         </w:rPr>
-        <w:lastRenderedPageBreak/>
         <w:drawing>
           <wp:inline distT="0" distB="0" distL="0" distR="0">
             <wp:extent cx="6120130" cy="1803776"/>
@@ -4565,7 +4636,7 @@
                     </pic:cNvPicPr>
                   </pic:nvPicPr>
                   <pic:blipFill>
-                    <a:blip r:embed="rId8" cstate="print"/>
+                    <a:blip r:embed="rId10" cstate="print"/>
                     <a:srcRect/>
                     <a:stretch>
                       <a:fillRect/>
@@ -4651,7 +4722,7 @@
                     </pic:cNvPicPr>
                   </pic:nvPicPr>
                   <pic:blipFill>
-                    <a:blip r:embed="rId9" cstate="print"/>
+                    <a:blip r:embed="rId11" cstate="print"/>
                     <a:srcRect/>
                     <a:stretch>
                       <a:fillRect/>
@@ -4741,7 +4812,7 @@
                     </pic:cNvPicPr>
                   </pic:nvPicPr>
                   <pic:blipFill>
-                    <a:blip r:embed="rId10" cstate="print"/>
+                    <a:blip r:embed="rId12" cstate="print"/>
                     <a:srcRect/>
                     <a:stretch>
                       <a:fillRect/>
@@ -4925,6 +4996,7 @@
         </w:numPr>
       </w:pPr>
       <w:r>
+        <w:lastRenderedPageBreak/>
         <w:t>kellonaika on nyt oikein</w:t>
       </w:r>
     </w:p>
@@ -4968,7 +5040,7 @@
                     </pic:cNvPicPr>
                   </pic:nvPicPr>
                   <pic:blipFill>
-                    <a:blip r:embed="rId11" cstate="print"/>
+                    <a:blip r:embed="rId13" cstate="print"/>
                     <a:srcRect/>
                     <a:stretch>
                       <a:fillRect/>
@@ -5027,7 +5099,7 @@
                     </pic:cNvPicPr>
                   </pic:nvPicPr>
                   <pic:blipFill>
-                    <a:blip r:embed="rId12" cstate="print"/>
+                    <a:blip r:embed="rId14" cstate="print"/>
                     <a:srcRect/>
                     <a:stretch>
                       <a:fillRect/>
@@ -5085,7 +5157,7 @@
                     </pic:cNvPicPr>
                   </pic:nvPicPr>
                   <pic:blipFill>
-                    <a:blip r:embed="rId13" cstate="print"/>
+                    <a:blip r:embed="rId15" cstate="print"/>
                     <a:srcRect/>
                     <a:stretch>
                       <a:fillRect/>
@@ -5123,6 +5195,56 @@
     </w:sectPr>
   </w:body>
 </w:document>
+</file>
+
+<file path=word/endnotes.xml><?xml version="1.0" encoding="utf-8"?>
+<w:endnotes xmlns:ve="http://schemas.openxmlformats.org/markup-compatibility/2006" xmlns:o="urn:schemas-microsoft-com:office:office" xmlns:r="http://schemas.openxmlformats.org/officeDocument/2006/relationships" xmlns:m="http://schemas.openxmlformats.org/officeDocument/2006/math" xmlns:v="urn:schemas-microsoft-com:vml" xmlns:wp="http://schemas.openxmlformats.org/drawingml/2006/wordprocessingDrawing" xmlns:w10="urn:schemas-microsoft-com:office:word" xmlns:w="http://schemas.openxmlformats.org/wordprocessingml/2006/main" xmlns:wne="http://schemas.microsoft.com/office/word/2006/wordml">
+  <w:endnote w:type="separator" w:id="-1">
+    <w:p>
+      <w:pPr>
+        <w:spacing w:after="0" w:line="240" w:lineRule="auto"/>
+      </w:pPr>
+      <w:r>
+        <w:separator/>
+      </w:r>
+    </w:p>
+  </w:endnote>
+  <w:endnote w:type="continuationSeparator" w:id="0">
+    <w:p>
+      <w:pPr>
+        <w:spacing w:after="0" w:line="240" w:lineRule="auto"/>
+      </w:pPr>
+      <w:r>
+        <w:continuationSeparator/>
+      </w:r>
+    </w:p>
+  </w:endnote>
+</w:endnotes>
+</file>
+
+<file path=word/footnotes.xml><?xml version="1.0" encoding="utf-8"?>
+<w:footnotes xmlns:ve="http://schemas.openxmlformats.org/markup-compatibility/2006" xmlns:o="urn:schemas-microsoft-com:office:office" xmlns:r="http://schemas.openxmlformats.org/officeDocument/2006/relationships" xmlns:m="http://schemas.openxmlformats.org/officeDocument/2006/math" xmlns:v="urn:schemas-microsoft-com:vml" xmlns:wp="http://schemas.openxmlformats.org/drawingml/2006/wordprocessingDrawing" xmlns:w10="urn:schemas-microsoft-com:office:word" xmlns:w="http://schemas.openxmlformats.org/wordprocessingml/2006/main" xmlns:wne="http://schemas.microsoft.com/office/word/2006/wordml">
+  <w:footnote w:type="separator" w:id="-1">
+    <w:p>
+      <w:pPr>
+        <w:spacing w:after="0" w:line="240" w:lineRule="auto"/>
+      </w:pPr>
+      <w:r>
+        <w:separator/>
+      </w:r>
+    </w:p>
+  </w:footnote>
+  <w:footnote w:type="continuationSeparator" w:id="0">
+    <w:p>
+      <w:pPr>
+        <w:spacing w:after="0" w:line="240" w:lineRule="auto"/>
+      </w:pPr>
+      <w:r>
+        <w:continuationSeparator/>
+      </w:r>
+    </w:p>
+  </w:footnote>
+</w:footnotes>
 </file>
 
 <file path=word/numbering.xml><?xml version="1.0" encoding="utf-8"?>
@@ -5780,6 +5902,54 @@
       <w:contextualSpacing/>
     </w:pPr>
   </w:style>
+  <w:style w:type="paragraph" w:styleId="Yltunniste">
+    <w:name w:val="header"/>
+    <w:basedOn w:val="Normaali"/>
+    <w:link w:val="YltunnisteChar"/>
+    <w:uiPriority w:val="99"/>
+    <w:semiHidden/>
+    <w:unhideWhenUsed/>
+    <w:rsid w:val="00BF7E2E"/>
+    <w:pPr>
+      <w:tabs>
+        <w:tab w:val="center" w:pos="4819"/>
+        <w:tab w:val="right" w:pos="9638"/>
+      </w:tabs>
+      <w:spacing w:after="0" w:line="240" w:lineRule="auto"/>
+    </w:pPr>
+  </w:style>
+  <w:style w:type="character" w:customStyle="1" w:styleId="YltunnisteChar">
+    <w:name w:val="Ylätunniste Char"/>
+    <w:basedOn w:val="Kappaleenoletusfontti"/>
+    <w:link w:val="Yltunniste"/>
+    <w:uiPriority w:val="99"/>
+    <w:semiHidden/>
+    <w:rsid w:val="00BF7E2E"/>
+  </w:style>
+  <w:style w:type="paragraph" w:styleId="Alatunniste">
+    <w:name w:val="footer"/>
+    <w:basedOn w:val="Normaali"/>
+    <w:link w:val="AlatunnisteChar"/>
+    <w:uiPriority w:val="99"/>
+    <w:semiHidden/>
+    <w:unhideWhenUsed/>
+    <w:rsid w:val="00BF7E2E"/>
+    <w:pPr>
+      <w:tabs>
+        <w:tab w:val="center" w:pos="4819"/>
+        <w:tab w:val="right" w:pos="9638"/>
+      </w:tabs>
+      <w:spacing w:after="0" w:line="240" w:lineRule="auto"/>
+    </w:pPr>
+  </w:style>
+  <w:style w:type="character" w:customStyle="1" w:styleId="AlatunnisteChar">
+    <w:name w:val="Alatunniste Char"/>
+    <w:basedOn w:val="Kappaleenoletusfontti"/>
+    <w:link w:val="Alatunniste"/>
+    <w:uiPriority w:val="99"/>
+    <w:semiHidden/>
+    <w:rsid w:val="00BF7E2E"/>
+  </w:style>
 </w:styles>
 </file>
 

</xml_diff>